<commit_message>
Ajout liste vétérinaires + lien avec fiche de soins
</commit_message>
<xml_diff>
--- a/site/public/documents/ficheSoins.docx
+++ b/site/public/documents/ficheSoins.docx
@@ -157,29 +157,20 @@
         <w:rPr>
           <w:rFonts w:ascii="Comic Sans MS" w:hAnsi="Comic Sans MS"/>
           <w:sz w:val="24"/>
-        </w:rPr>
-      </w:pPr>
-      <w:r>
-        <w:rPr>
-          <w:rFonts w:ascii="Comic Sans MS" w:hAnsi="Comic Sans MS"/>
-          <w:sz w:val="24"/>
-        </w:rPr>
-        <w:tab/>
-      </w:r>
-      <w:r>
-        <w:rPr>
-          <w:rFonts w:ascii="Comic Sans MS" w:hAnsi="Comic Sans MS"/>
-          <w:sz w:val="24"/>
-        </w:rPr>
-        <w:tab/>
-      </w:r>
-      <w:r>
-        <w:rPr>
-          <w:rFonts w:ascii="Comic Sans MS" w:hAnsi="Comic Sans MS"/>
-          <w:sz w:val="24"/>
-        </w:rPr>
-        <w:tab/>
-      </w:r>
+          <w:szCs w:val="24"/>
+        </w:rPr>
+      </w:pPr>
+      <w:fldSimple w:instr=" MERGEFIELD  raison_veto  \* MERGEFORMAT ">
+        <w:r>
+          <w:rPr>
+            <w:rFonts w:ascii="Comic Sans MS" w:hAnsi="Comic Sans MS"/>
+            <w:noProof/>
+            <w:sz w:val="24"/>
+            <w:szCs w:val="24"/>
+          </w:rPr>
+          <w:t>«raison_veto»</w:t>
+        </w:r>
+      </w:fldSimple>
     </w:p>
     <w:p>
       <w:pPr>
@@ -192,29 +183,58 @@
         <w:rPr>
           <w:rFonts w:ascii="Comic Sans MS" w:hAnsi="Comic Sans MS"/>
           <w:sz w:val="24"/>
-        </w:rPr>
-      </w:pPr>
-      <w:r>
-        <w:rPr>
-          <w:rFonts w:ascii="Comic Sans MS" w:hAnsi="Comic Sans MS"/>
-          <w:sz w:val="24"/>
-        </w:rPr>
-        <w:tab/>
-      </w:r>
-      <w:r>
-        <w:rPr>
-          <w:rFonts w:ascii="Comic Sans MS" w:hAnsi="Comic Sans MS"/>
-          <w:sz w:val="24"/>
-        </w:rPr>
-        <w:tab/>
-      </w:r>
-      <w:r>
-        <w:rPr>
-          <w:rFonts w:ascii="Comic Sans MS" w:hAnsi="Comic Sans MS"/>
-          <w:sz w:val="24"/>
-        </w:rPr>
-        <w:tab/>
-      </w:r>
+          <w:szCs w:val="24"/>
+        </w:rPr>
+      </w:pPr>
+      <w:fldSimple w:instr=" MERGEFIELD  adresse_veto  \* MERGEFORMAT ">
+        <w:r>
+          <w:rPr>
+            <w:rFonts w:ascii="Comic Sans MS" w:hAnsi="Comic Sans MS"/>
+            <w:noProof/>
+            <w:sz w:val="24"/>
+            <w:szCs w:val="24"/>
+          </w:rPr>
+          <w:t>«adresse_veto»</w:t>
+        </w:r>
+      </w:fldSimple>
+      <w:r>
+        <w:rPr>
+          <w:rFonts w:ascii="Comic Sans MS" w:hAnsi="Comic Sans MS"/>
+          <w:sz w:val="24"/>
+          <w:szCs w:val="24"/>
+        </w:rPr>
+        <w:t xml:space="preserve"> </w:t>
+      </w:r>
+      <w:fldSimple w:instr=" MERGEFIELD  code_postal_veto  \* MERGEFORMAT ">
+        <w:r>
+          <w:rPr>
+            <w:rFonts w:ascii="Comic Sans MS" w:hAnsi="Comic Sans MS"/>
+            <w:noProof/>
+            <w:sz w:val="24"/>
+            <w:szCs w:val="24"/>
+          </w:rPr>
+          <w:t>«code_postal_veto»</w:t>
+        </w:r>
+      </w:fldSimple>
+      <w:r>
+        <w:rPr>
+          <w:rFonts w:ascii="Comic Sans MS" w:hAnsi="Comic Sans MS"/>
+          <w:sz w:val="24"/>
+          <w:szCs w:val="24"/>
+        </w:rPr>
+        <w:t xml:space="preserve"> </w:t>
+      </w:r>
+      <w:fldSimple w:instr=" MERGEFIELD  ville_veto  \* MERGEFORMAT ">
+        <w:r>
+          <w:rPr>
+            <w:rFonts w:ascii="Comic Sans MS" w:hAnsi="Comic Sans MS"/>
+            <w:noProof/>
+            <w:sz w:val="24"/>
+            <w:szCs w:val="24"/>
+          </w:rPr>
+          <w:t>«ville_veto»</w:t>
+        </w:r>
+      </w:fldSimple>
     </w:p>
     <w:p>
       <w:pPr>
@@ -227,29 +247,20 @@
         <w:rPr>
           <w:rFonts w:ascii="Comic Sans MS" w:hAnsi="Comic Sans MS"/>
           <w:sz w:val="24"/>
-        </w:rPr>
-      </w:pPr>
-      <w:r>
-        <w:rPr>
-          <w:rFonts w:ascii="Comic Sans MS" w:hAnsi="Comic Sans MS"/>
-          <w:sz w:val="24"/>
-        </w:rPr>
-        <w:tab/>
-      </w:r>
-      <w:r>
-        <w:rPr>
-          <w:rFonts w:ascii="Comic Sans MS" w:hAnsi="Comic Sans MS"/>
-          <w:sz w:val="24"/>
-        </w:rPr>
-        <w:tab/>
-      </w:r>
-      <w:r>
-        <w:rPr>
-          <w:rFonts w:ascii="Comic Sans MS" w:hAnsi="Comic Sans MS"/>
-          <w:sz w:val="24"/>
-        </w:rPr>
-        <w:tab/>
-      </w:r>
+          <w:szCs w:val="24"/>
+        </w:rPr>
+      </w:pPr>
+      <w:fldSimple w:instr=" MERGEFIELD  telephone_veto  \* MERGEFORMAT ">
+        <w:r>
+          <w:rPr>
+            <w:rFonts w:ascii="Comic Sans MS" w:hAnsi="Comic Sans MS"/>
+            <w:noProof/>
+            <w:sz w:val="24"/>
+            <w:szCs w:val="24"/>
+          </w:rPr>
+          <w:t>«telephone_veto»</w:t>
+        </w:r>
+      </w:fldSimple>
     </w:p>
     <w:p>
       <w:pPr>
@@ -715,52 +726,62 @@
         <w:rPr>
           <w:rFonts w:ascii="Comic Sans MS" w:hAnsi="Comic Sans MS"/>
           <w:sz w:val="24"/>
-        </w:rPr>
-      </w:pPr>
-      <w:r>
-        <w:rPr>
-          <w:rFonts w:ascii="Comic Sans MS" w:hAnsi="Comic Sans MS"/>
-          <w:sz w:val="24"/>
+          <w:u w:val="single"/>
+        </w:rPr>
+      </w:pPr>
+      <w:r>
+        <w:rPr>
+          <w:rFonts w:ascii="Comic Sans MS" w:hAnsi="Comic Sans MS"/>
+          <w:sz w:val="24"/>
+          <w:u w:val="single"/>
         </w:rPr>
         <w:t xml:space="preserve">Soins à effectuer : </w:t>
       </w:r>
     </w:p>
     <w:p>
       <w:pPr>
-        <w:pStyle w:val="Paragraphedeliste"/>
         <w:pBdr>
           <w:top w:val="single" w:sz="4" w:space="1" w:color="auto"/>
           <w:left w:val="single" w:sz="4" w:space="4" w:color="auto"/>
           <w:bottom w:val="single" w:sz="4" w:space="1" w:color="auto"/>
           <w:right w:val="single" w:sz="4" w:space="4" w:color="auto"/>
         </w:pBdr>
-        <w:ind w:left="0"/>
-        <w:rPr>
-          <w:rFonts w:ascii="Comic Sans MS" w:hAnsi="Comic Sans MS"/>
-          <w:sz w:val="24"/>
-        </w:rPr>
-      </w:pPr>
-      <w:r>
-        <w:rPr>
-          <w:rFonts w:ascii="Comic Sans MS" w:hAnsi="Comic Sans MS"/>
-          <w:sz w:val="24"/>
-        </w:rPr>
-        <w:t>O</w:t>
-      </w:r>
-      <w:r>
-        <w:rPr>
-          <w:rFonts w:ascii="Comic Sans MS" w:hAnsi="Comic Sans MS"/>
-          <w:sz w:val="24"/>
-        </w:rPr>
-        <w:tab/>
-      </w:r>
-      <w:r>
-        <w:rPr>
-          <w:rFonts w:ascii="Comic Sans MS" w:hAnsi="Comic Sans MS"/>
-          <w:sz w:val="24"/>
-        </w:rPr>
-        <w:t xml:space="preserve">Ovariectomie / Hystérectomie / Castration..…….. tarif dpt 35 : ………… € HT    </w:t>
-      </w:r>
+        <w:rPr>
+          <w:rFonts w:ascii="Comic Sans MS" w:hAnsi="Comic Sans MS"/>
+          <w:sz w:val="24"/>
+          <w:szCs w:val="24"/>
+        </w:rPr>
+      </w:pPr>
+      <w:fldSimple w:instr=" MERGEFIELD  soin_puce  \* MERGEFORMAT ">
+        <w:r>
+          <w:rPr>
+            <w:rFonts w:ascii="Comic Sans MS" w:hAnsi="Comic Sans MS"/>
+            <w:noProof/>
+            <w:sz w:val="24"/>
+            <w:szCs w:val="24"/>
+          </w:rPr>
+          <w:t>«soin_puce»</w:t>
+        </w:r>
+      </w:fldSimple>
+      <w:r>
+        <w:rPr>
+          <w:rFonts w:ascii="Comic Sans MS" w:hAnsi="Comic Sans MS"/>
+          <w:sz w:val="24"/>
+          <w:szCs w:val="24"/>
+        </w:rPr>
+        <w:t xml:space="preserve">  </w:t>
+      </w:r>
+      <w:fldSimple w:instr=" MERGEFIELD  soin_tatouage  \* MERGEFORMAT ">
+        <w:r>
+          <w:rPr>
+            <w:rFonts w:ascii="Comic Sans MS" w:hAnsi="Comic Sans MS"/>
+            <w:noProof/>
+            <w:sz w:val="24"/>
+            <w:szCs w:val="24"/>
+          </w:rPr>
+          <w:t>«soin_tatouage»</w:t>
+        </w:r>
+      </w:fldSimple>
     </w:p>
     <w:p>
       <w:pPr>
@@ -773,29 +794,20 @@
         <w:rPr>
           <w:rFonts w:ascii="Comic Sans MS" w:hAnsi="Comic Sans MS"/>
           <w:sz w:val="24"/>
-        </w:rPr>
-      </w:pPr>
-      <w:r>
-        <w:rPr>
-          <w:rFonts w:ascii="Comic Sans MS" w:hAnsi="Comic Sans MS"/>
-          <w:sz w:val="24"/>
-        </w:rPr>
-        <w:t>O</w:t>
-      </w:r>
-      <w:r>
-        <w:rPr>
-          <w:rFonts w:ascii="Comic Sans MS" w:hAnsi="Comic Sans MS"/>
-          <w:sz w:val="24"/>
-        </w:rPr>
-        <w:tab/>
-      </w:r>
-      <w:r>
-        <w:rPr>
-          <w:rFonts w:ascii="Comic Sans MS" w:hAnsi="Comic Sans MS"/>
-          <w:sz w:val="24"/>
-        </w:rPr>
-        <w:t>Vaccins TCL………………………………………………………………… tarif dpt 35 : ………… € HT</w:t>
-      </w:r>
+          <w:szCs w:val="24"/>
+        </w:rPr>
+      </w:pPr>
+      <w:fldSimple w:instr=" MERGEFIELD  soin_vaccins  \* MERGEFORMAT ">
+        <w:r>
+          <w:rPr>
+            <w:rFonts w:ascii="Comic Sans MS" w:hAnsi="Comic Sans MS"/>
+            <w:noProof/>
+            <w:sz w:val="24"/>
+            <w:szCs w:val="24"/>
+          </w:rPr>
+          <w:t>«soin_vaccins»</w:t>
+        </w:r>
+      </w:fldSimple>
     </w:p>
     <w:p>
       <w:pPr>
@@ -808,36 +820,20 @@
         <w:rPr>
           <w:rFonts w:ascii="Comic Sans MS" w:hAnsi="Comic Sans MS"/>
           <w:sz w:val="24"/>
-        </w:rPr>
-      </w:pPr>
-      <w:r>
-        <w:rPr>
-          <w:rFonts w:ascii="Comic Sans MS" w:hAnsi="Comic Sans MS"/>
-          <w:sz w:val="24"/>
-        </w:rPr>
-        <w:t>O</w:t>
-      </w:r>
-      <w:r>
-        <w:rPr>
-          <w:rFonts w:ascii="Comic Sans MS" w:hAnsi="Comic Sans MS"/>
-          <w:sz w:val="24"/>
-        </w:rPr>
-        <w:tab/>
-      </w:r>
-      <w:r>
-        <w:rPr>
-          <w:rFonts w:ascii="Comic Sans MS" w:hAnsi="Comic Sans MS"/>
-          <w:sz w:val="24"/>
-        </w:rPr>
-        <w:t xml:space="preserve">Tests FIV/FELV………………………………………………………… tarif dpt 35 : ………… </w:t>
-      </w:r>
-      <w:r>
-        <w:rPr>
-          <w:rFonts w:ascii="Comic Sans MS" w:hAnsi="Comic Sans MS"/>
-          <w:sz w:val="24"/>
-        </w:rPr>
-        <w:t>€ HT</w:t>
-      </w:r>
+          <w:szCs w:val="24"/>
+        </w:rPr>
+      </w:pPr>
+      <w:fldSimple w:instr=" MERGEFIELD  soin_tests  \* MERGEFORMAT ">
+        <w:r>
+          <w:rPr>
+            <w:rFonts w:ascii="Comic Sans MS" w:hAnsi="Comic Sans MS"/>
+            <w:noProof/>
+            <w:sz w:val="24"/>
+            <w:szCs w:val="24"/>
+          </w:rPr>
+          <w:t>«soin_tests»</w:t>
+        </w:r>
+      </w:fldSimple>
     </w:p>
     <w:p>
       <w:pPr>
@@ -850,29 +846,20 @@
         <w:rPr>
           <w:rFonts w:ascii="Comic Sans MS" w:hAnsi="Comic Sans MS"/>
           <w:sz w:val="24"/>
-        </w:rPr>
-      </w:pPr>
-      <w:r>
-        <w:rPr>
-          <w:rFonts w:ascii="Comic Sans MS" w:hAnsi="Comic Sans MS"/>
-          <w:sz w:val="24"/>
-        </w:rPr>
-        <w:t>O</w:t>
-      </w:r>
-      <w:r>
-        <w:rPr>
-          <w:rFonts w:ascii="Comic Sans MS" w:hAnsi="Comic Sans MS"/>
-          <w:sz w:val="24"/>
-        </w:rPr>
-        <w:tab/>
-      </w:r>
-      <w:r>
-        <w:rPr>
-          <w:rFonts w:ascii="Comic Sans MS" w:hAnsi="Comic Sans MS"/>
-          <w:sz w:val="24"/>
-        </w:rPr>
-        <w:t>Identification par: puce électronique / tatouage. tarif dpt 35 : ………… € HT</w:t>
-      </w:r>
+          <w:szCs w:val="24"/>
+        </w:rPr>
+      </w:pPr>
+      <w:fldSimple w:instr=" MERGEFIELD  soin_sterilisation  \* MERGEFORMAT ">
+        <w:r>
+          <w:rPr>
+            <w:rFonts w:ascii="Comic Sans MS" w:hAnsi="Comic Sans MS"/>
+            <w:noProof/>
+            <w:sz w:val="24"/>
+            <w:szCs w:val="24"/>
+          </w:rPr>
+          <w:t>«soin_sterilisation»</w:t>
+        </w:r>
+      </w:fldSimple>
     </w:p>
     <w:p>
       <w:pPr>
@@ -885,29 +872,20 @@
         <w:rPr>
           <w:rFonts w:ascii="Comic Sans MS" w:hAnsi="Comic Sans MS"/>
           <w:sz w:val="24"/>
-        </w:rPr>
-      </w:pPr>
-      <w:r>
-        <w:rPr>
-          <w:rFonts w:ascii="Comic Sans MS" w:hAnsi="Comic Sans MS"/>
-          <w:sz w:val="24"/>
-        </w:rPr>
-        <w:t>O</w:t>
-      </w:r>
-      <w:r>
-        <w:rPr>
-          <w:rFonts w:ascii="Comic Sans MS" w:hAnsi="Comic Sans MS"/>
-          <w:sz w:val="24"/>
-        </w:rPr>
-        <w:tab/>
-      </w:r>
-      <w:r>
-        <w:rPr>
-          <w:rFonts w:ascii="Comic Sans MS" w:hAnsi="Comic Sans MS"/>
-          <w:sz w:val="24"/>
-        </w:rPr>
-        <w:t>Autre :…………………………………………………………………………. tarif dpt 35 : ………… € HT</w:t>
-      </w:r>
+          <w:szCs w:val="24"/>
+        </w:rPr>
+      </w:pPr>
+      <w:fldSimple w:instr=" MERGEFIELD  soin_autre  \* MERGEFORMAT ">
+        <w:r>
+          <w:rPr>
+            <w:rFonts w:ascii="Comic Sans MS" w:hAnsi="Comic Sans MS"/>
+            <w:noProof/>
+            <w:sz w:val="24"/>
+            <w:szCs w:val="24"/>
+          </w:rPr>
+          <w:t>«soin_autre»</w:t>
+        </w:r>
+      </w:fldSimple>
     </w:p>
     <w:p>
       <w:pPr>
@@ -2006,7 +1984,7 @@
 </file>
 
 <file path=customXml/itemProps1.xml><?xml version="1.0" encoding="utf-8"?>
-<ds:datastoreItem xmlns:ds="http://schemas.openxmlformats.org/officeDocument/2006/customXml" ds:itemID="{E88A250D-CA65-4792-94A1-76E5544AAE79}">
+<ds:datastoreItem xmlns:ds="http://schemas.openxmlformats.org/officeDocument/2006/customXml" ds:itemID="{B3475909-30B5-4610-B43D-BAE0D8CFB45F}">
   <ds:schemaRefs>
     <ds:schemaRef ds:uri="http://schemas.openxmlformats.org/officeDocument/2006/bibliography"/>
   </ds:schemaRefs>

</xml_diff>

<commit_message>
Fiche de soins : évolutions (date génération, date naiss. approx., zone de commentaires, pré-remplissage adoptant)
</commit_message>
<xml_diff>
--- a/site/public/documents/ficheSoins.docx
+++ b/site/public/documents/ficheSoins.docx
@@ -248,6 +248,7 @@
           <w:rFonts w:ascii="Comic Sans MS" w:hAnsi="Comic Sans MS"/>
           <w:sz w:val="24"/>
           <w:szCs w:val="24"/>
+          <w:lang w:val="en-US"/>
         </w:rPr>
       </w:pPr>
       <w:fldSimple w:instr=" MERGEFIELD  telephone_veto  \* MERGEFORMAT ">
@@ -257,6 +258,7 @@
             <w:noProof/>
             <w:sz w:val="24"/>
             <w:szCs w:val="24"/>
+            <w:lang w:val="en-US"/>
           </w:rPr>
           <w:t>«telephone_veto»</w:t>
         </w:r>
@@ -267,6 +269,7 @@
         <w:rPr>
           <w:rFonts w:ascii="Comic Sans MS" w:hAnsi="Comic Sans MS"/>
           <w:sz w:val="24"/>
+          <w:lang w:val="en-US"/>
         </w:rPr>
       </w:pPr>
     </w:p>
@@ -284,6 +287,7 @@
         <w:rPr>
           <w:rFonts w:ascii="Comic Sans MS" w:hAnsi="Comic Sans MS"/>
           <w:sz w:val="24"/>
+          <w:lang w:val="en-US"/>
         </w:rPr>
       </w:pPr>
       <w:r>
@@ -291,6 +295,7 @@
           <w:rFonts w:ascii="Comic Sans MS" w:hAnsi="Comic Sans MS"/>
           <w:sz w:val="24"/>
           <w:u w:val="single"/>
+          <w:lang w:val="en-US"/>
         </w:rPr>
         <w:t>Chat</w:t>
       </w:r>
@@ -298,6 +303,7 @@
         <w:rPr>
           <w:rFonts w:ascii="Comic Sans MS" w:hAnsi="Comic Sans MS"/>
           <w:sz w:val="24"/>
+          <w:lang w:val="en-US"/>
         </w:rPr>
         <w:t> :</w:t>
       </w:r>
@@ -305,6 +311,7 @@
         <w:rPr>
           <w:rFonts w:ascii="Comic Sans MS" w:hAnsi="Comic Sans MS"/>
           <w:sz w:val="24"/>
+          <w:lang w:val="en-US"/>
         </w:rPr>
         <w:t> </w:t>
       </w:r>
@@ -314,6 +321,7 @@
             <w:rFonts w:ascii="Comic Sans MS" w:hAnsi="Comic Sans MS"/>
             <w:noProof/>
             <w:sz w:val="24"/>
+            <w:lang w:val="en-US"/>
           </w:rPr>
           <w:t>«nom_chat»</w:t>
         </w:r>
@@ -322,6 +330,7 @@
         <w:rPr>
           <w:rFonts w:ascii="Comic Sans MS" w:hAnsi="Comic Sans MS"/>
           <w:sz w:val="24"/>
+          <w:lang w:val="en-US"/>
         </w:rPr>
         <w:t xml:space="preserve"> </w:t>
       </w:r>
@@ -336,6 +345,7 @@
         <w:rPr>
           <w:rFonts w:ascii="Comic Sans MS" w:hAnsi="Comic Sans MS"/>
           <w:sz w:val="24"/>
+          <w:lang w:val="en-US"/>
         </w:rPr>
         <w:instrText xml:space="preserve"> DOCVARIABLE  nom_chat  \* MERGEFORMAT </w:instrText>
       </w:r>
@@ -357,6 +367,7 @@
         <w:rPr>
           <w:rFonts w:ascii="Comic Sans MS" w:hAnsi="Comic Sans MS"/>
           <w:sz w:val="24"/>
+          <w:lang w:val="en-US"/>
         </w:rPr>
         <w:instrText xml:space="preserve"> DOCVARIABLE  nom_chat  \* MERGEFORMAT </w:instrText>
       </w:r>
@@ -471,6 +482,19 @@
           <w:t>«naissance_chat»</w:t>
         </w:r>
       </w:fldSimple>
+      <w:r>
+        <w:t xml:space="preserve"> </w:t>
+      </w:r>
+      <w:fldSimple w:instr=" MERGEFIELD  date_approx  \* MERGEFORMAT ">
+        <w:r>
+          <w:rPr>
+            <w:rFonts w:ascii="Comic Sans MS" w:hAnsi="Comic Sans MS"/>
+            <w:i/>
+            <w:noProof/>
+          </w:rPr>
+          <w:t>«date_approx»</w:t>
+        </w:r>
+      </w:fldSimple>
     </w:p>
     <w:p>
       <w:pPr>
@@ -1133,7 +1157,7 @@
           <w:rFonts w:ascii="Comic Sans MS" w:hAnsi="Comic Sans MS"/>
           <w:sz w:val="24"/>
         </w:rPr>
-        <w:t xml:space="preserve">Fait le : </w:t>
+        <w:t>Fait le :</w:t>
       </w:r>
       <w:r>
         <w:rPr>
@@ -1302,9 +1326,25 @@
       </w:rPr>
       <w:t xml:space="preserve"> </w:t>
     </w:r>
+    <w:hyperlink r:id="rId2" w:history="1">
+      <w:r>
+        <w:rPr>
+          <w:rStyle w:val="Lienhypertexte"/>
+        </w:rPr>
+        <w:t>www.felinpossible.fr</w:t>
+      </w:r>
+    </w:hyperlink>
     <w:r>
-      <w:t>www.felinpossible.fr</w:t>
+      <w:t xml:space="preserve"> - Document généré le </w:t>
     </w:r>
+    <w:fldSimple w:instr=" MERGEFIELD  date_fiche  \* MERGEFORMAT ">
+      <w:r>
+        <w:rPr>
+          <w:noProof/>
+        </w:rPr>
+        <w:t>«date_fiche»</w:t>
+      </w:r>
+    </w:fldSimple>
   </w:p>
 </w:ftr>
 </file>
@@ -1984,7 +2024,7 @@
 </file>
 
 <file path=customXml/itemProps1.xml><?xml version="1.0" encoding="utf-8"?>
-<ds:datastoreItem xmlns:ds="http://schemas.openxmlformats.org/officeDocument/2006/customXml" ds:itemID="{B3475909-30B5-4610-B43D-BAE0D8CFB45F}">
+<ds:datastoreItem xmlns:ds="http://schemas.openxmlformats.org/officeDocument/2006/customXml" ds:itemID="{89588E81-3FED-4DF2-85D6-CE887732B5BC}">
   <ds:schemaRefs>
     <ds:schemaRef ds:uri="http://schemas.openxmlformats.org/officeDocument/2006/bibliography"/>
   </ds:schemaRefs>

</xml_diff>

<commit_message>
Ajout checkboxes pour vermifuge et anti-parasite externe dans la fiche de soins.
</commit_message>
<xml_diff>
--- a/site/public/documents/ficheSoins.docx
+++ b/site/public/documents/ficheSoins.docx
@@ -867,11 +867,6 @@
           <w:bottom w:val="single" w:sz="4" w:space="1" w:color="auto"/>
           <w:right w:val="single" w:sz="4" w:space="4" w:color="auto"/>
         </w:pBdr>
-        <w:rPr>
-          <w:rFonts w:ascii="Comic Sans MS" w:hAnsi="Comic Sans MS"/>
-          <w:sz w:val="24"/>
-          <w:szCs w:val="24"/>
-        </w:rPr>
       </w:pPr>
       <w:fldSimple w:instr=" MERGEFIELD  soin_sterilisation  \* MERGEFORMAT ">
         <w:r>
@@ -896,6 +891,54 @@
         <w:rPr>
           <w:rFonts w:ascii="Comic Sans MS" w:hAnsi="Comic Sans MS"/>
           <w:sz w:val="24"/>
+        </w:rPr>
+      </w:pPr>
+      <w:fldSimple w:instr=" MERGEFIELD  soin_vermifuge  \* MERGEFORMAT ">
+        <w:r>
+          <w:rPr>
+            <w:rFonts w:ascii="Comic Sans MS" w:hAnsi="Comic Sans MS"/>
+            <w:noProof/>
+            <w:sz w:val="24"/>
+          </w:rPr>
+          <w:t>«soin_vermifuge»</w:t>
+        </w:r>
+      </w:fldSimple>
+    </w:p>
+    <w:p>
+      <w:pPr>
+        <w:pBdr>
+          <w:top w:val="single" w:sz="4" w:space="1" w:color="auto"/>
+          <w:left w:val="single" w:sz="4" w:space="4" w:color="auto"/>
+          <w:bottom w:val="single" w:sz="4" w:space="1" w:color="auto"/>
+          <w:right w:val="single" w:sz="4" w:space="4" w:color="auto"/>
+        </w:pBdr>
+        <w:rPr>
+          <w:rFonts w:ascii="Comic Sans MS" w:hAnsi="Comic Sans MS"/>
+          <w:sz w:val="24"/>
+        </w:rPr>
+      </w:pPr>
+      <w:fldSimple w:instr=" MERGEFIELD  soin_anti_parasites  \* MERGEFORMAT ">
+        <w:r>
+          <w:rPr>
+            <w:rFonts w:ascii="Comic Sans MS" w:hAnsi="Comic Sans MS"/>
+            <w:noProof/>
+            <w:sz w:val="24"/>
+          </w:rPr>
+          <w:t>«soin_anti_parasites»</w:t>
+        </w:r>
+      </w:fldSimple>
+    </w:p>
+    <w:p>
+      <w:pPr>
+        <w:pBdr>
+          <w:top w:val="single" w:sz="4" w:space="1" w:color="auto"/>
+          <w:left w:val="single" w:sz="4" w:space="4" w:color="auto"/>
+          <w:bottom w:val="single" w:sz="4" w:space="1" w:color="auto"/>
+          <w:right w:val="single" w:sz="4" w:space="4" w:color="auto"/>
+        </w:pBdr>
+        <w:rPr>
+          <w:rFonts w:ascii="Comic Sans MS" w:hAnsi="Comic Sans MS"/>
+          <w:sz w:val="24"/>
           <w:szCs w:val="24"/>
         </w:rPr>
       </w:pPr>
@@ -1173,6 +1216,7 @@
         <w:pStyle w:val="Titre2"/>
       </w:pPr>
       <w:r>
+        <w:lastRenderedPageBreak/>
         <w:t xml:space="preserve">Signature : </w:t>
       </w:r>
       <w:r>
@@ -1261,14 +1305,14 @@
 
 <file path=word/endnotes.xml><?xml version="1.0" encoding="utf-8"?>
 <w:endnotes xmlns:ve="http://schemas.openxmlformats.org/markup-compatibility/2006" xmlns:o="urn:schemas-microsoft-com:office:office" xmlns:r="http://schemas.openxmlformats.org/officeDocument/2006/relationships" xmlns:m="http://schemas.openxmlformats.org/officeDocument/2006/math" xmlns:v="urn:schemas-microsoft-com:vml" xmlns:wp="http://schemas.openxmlformats.org/drawingml/2006/wordprocessingDrawing" xmlns:w10="urn:schemas-microsoft-com:office:word" xmlns:w="http://schemas.openxmlformats.org/wordprocessingml/2006/main" xmlns:wne="http://schemas.microsoft.com/office/word/2006/wordml">
-  <w:endnote w:type="separator" w:id="-1">
+  <w:endnote w:type="separator" w:id="0">
     <w:p>
       <w:r>
         <w:separator/>
       </w:r>
     </w:p>
   </w:endnote>
-  <w:endnote w:type="continuationSeparator" w:id="0">
+  <w:endnote w:type="continuationSeparator" w:id="1">
     <w:p>
       <w:r>
         <w:continuationSeparator/>
@@ -1311,7 +1355,7 @@
         <w:rPr>
           <w:rStyle w:val="Lienhypertexte"/>
         </w:rPr>
-        <w:t>asso@club-internet.fr</w:t>
+        <w:t>asso@felinpossible.fr</w:t>
       </w:r>
     </w:hyperlink>
     <w:r>
@@ -1351,14 +1395,14 @@
 
 <file path=word/footnotes.xml><?xml version="1.0" encoding="utf-8"?>
 <w:footnotes xmlns:ve="http://schemas.openxmlformats.org/markup-compatibility/2006" xmlns:o="urn:schemas-microsoft-com:office:office" xmlns:r="http://schemas.openxmlformats.org/officeDocument/2006/relationships" xmlns:m="http://schemas.openxmlformats.org/officeDocument/2006/math" xmlns:v="urn:schemas-microsoft-com:vml" xmlns:wp="http://schemas.openxmlformats.org/drawingml/2006/wordprocessingDrawing" xmlns:w10="urn:schemas-microsoft-com:office:word" xmlns:w="http://schemas.openxmlformats.org/wordprocessingml/2006/main" xmlns:wne="http://schemas.microsoft.com/office/word/2006/wordml">
-  <w:footnote w:type="separator" w:id="-1">
+  <w:footnote w:type="separator" w:id="0">
     <w:p>
       <w:r>
         <w:separator/>
       </w:r>
     </w:p>
   </w:footnote>
-  <w:footnote w:type="continuationSeparator" w:id="0">
+  <w:footnote w:type="continuationSeparator" w:id="1">
     <w:p>
       <w:r>
         <w:continuationSeparator/>

</xml_diff>

<commit_message>
Mise à jour adresse fiche de soins
</commit_message>
<xml_diff>
--- a/site/public/documents/ficheSoins.docx
+++ b/site/public/documents/ficheSoins.docx
@@ -1,6 +1,6 @@
 
 <file path=word/document.xml><?xml version="1.0" encoding="utf-8"?>
-<w:document xmlns:ve="http://schemas.openxmlformats.org/markup-compatibility/2006" xmlns:o="urn:schemas-microsoft-com:office:office" xmlns:r="http://schemas.openxmlformats.org/officeDocument/2006/relationships" xmlns:m="http://schemas.openxmlformats.org/officeDocument/2006/math" xmlns:v="urn:schemas-microsoft-com:vml" xmlns:wp="http://schemas.openxmlformats.org/drawingml/2006/wordprocessingDrawing" xmlns:w10="urn:schemas-microsoft-com:office:word" xmlns:w="http://schemas.openxmlformats.org/wordprocessingml/2006/main" xmlns:wne="http://schemas.microsoft.com/office/word/2006/wordml">
+<w:document xmlns:wpc="http://schemas.microsoft.com/office/word/2010/wordprocessingCanvas" xmlns:mc="http://schemas.openxmlformats.org/markup-compatibility/2006" xmlns:o="urn:schemas-microsoft-com:office:office" xmlns:r="http://schemas.openxmlformats.org/officeDocument/2006/relationships" xmlns:m="http://schemas.openxmlformats.org/officeDocument/2006/math" xmlns:v="urn:schemas-microsoft-com:vml" xmlns:wp14="http://schemas.microsoft.com/office/word/2010/wordprocessingDrawing" xmlns:wp="http://schemas.openxmlformats.org/drawingml/2006/wordprocessingDrawing" xmlns:w10="urn:schemas-microsoft-com:office:word" xmlns:w="http://schemas.openxmlformats.org/wordprocessingml/2006/main" xmlns:w14="http://schemas.microsoft.com/office/word/2010/wordml" xmlns:wpg="http://schemas.microsoft.com/office/word/2010/wordprocessingGroup" xmlns:wpi="http://schemas.microsoft.com/office/word/2010/wordprocessingInk" xmlns:wne="http://schemas.microsoft.com/office/word/2006/wordml" xmlns:wps="http://schemas.microsoft.com/office/word/2010/wordprocessingShape" mc:Ignorable="w14 wp14">
   <w:body>
     <w:p>
       <w:pPr>
@@ -45,7 +45,7 @@
                     </pic:cNvPicPr>
                   </pic:nvPicPr>
                   <pic:blipFill>
-                    <a:blip r:embed="rId8" cstate="print"/>
+                    <a:blip r:embed="rId9" cstate="print"/>
                     <a:srcRect/>
                     <a:stretch>
                       <a:fillRect/>
@@ -160,17 +160,33 @@
           <w:szCs w:val="24"/>
         </w:rPr>
       </w:pPr>
-      <w:fldSimple w:instr=" MERGEFIELD  raison_veto  \* MERGEFORMAT ">
-        <w:r>
-          <w:rPr>
-            <w:rFonts w:ascii="Comic Sans MS" w:hAnsi="Comic Sans MS"/>
-            <w:noProof/>
-            <w:sz w:val="24"/>
-            <w:szCs w:val="24"/>
-          </w:rPr>
-          <w:t>«raison_veto»</w:t>
-        </w:r>
-      </w:fldSimple>
+      <w:r>
+        <w:fldChar w:fldCharType="begin"/>
+      </w:r>
+      <w:r>
+        <w:instrText xml:space="preserve"> MERGEFIELD  raison_veto  \* MERGEFORMAT </w:instrText>
+      </w:r>
+      <w:r>
+        <w:fldChar w:fldCharType="separate"/>
+      </w:r>
+      <w:r>
+        <w:rPr>
+          <w:rFonts w:ascii="Comic Sans MS" w:hAnsi="Comic Sans MS"/>
+          <w:noProof/>
+          <w:sz w:val="24"/>
+          <w:szCs w:val="24"/>
+        </w:rPr>
+        <w:t>«raison_veto»</w:t>
+      </w:r>
+      <w:r>
+        <w:rPr>
+          <w:rFonts w:ascii="Comic Sans MS" w:hAnsi="Comic Sans MS"/>
+          <w:noProof/>
+          <w:sz w:val="24"/>
+          <w:szCs w:val="24"/>
+        </w:rPr>
+        <w:fldChar w:fldCharType="end"/>
+      </w:r>
     </w:p>
     <w:p>
       <w:pPr>
@@ -186,17 +202,33 @@
           <w:szCs w:val="24"/>
         </w:rPr>
       </w:pPr>
-      <w:fldSimple w:instr=" MERGEFIELD  adresse_veto  \* MERGEFORMAT ">
-        <w:r>
-          <w:rPr>
-            <w:rFonts w:ascii="Comic Sans MS" w:hAnsi="Comic Sans MS"/>
-            <w:noProof/>
-            <w:sz w:val="24"/>
-            <w:szCs w:val="24"/>
-          </w:rPr>
-          <w:t>«adresse_veto»</w:t>
-        </w:r>
-      </w:fldSimple>
+      <w:r>
+        <w:fldChar w:fldCharType="begin"/>
+      </w:r>
+      <w:r>
+        <w:instrText xml:space="preserve"> MERGEFIELD  adresse_veto  \* MERGEFORMAT </w:instrText>
+      </w:r>
+      <w:r>
+        <w:fldChar w:fldCharType="separate"/>
+      </w:r>
+      <w:r>
+        <w:rPr>
+          <w:rFonts w:ascii="Comic Sans MS" w:hAnsi="Comic Sans MS"/>
+          <w:noProof/>
+          <w:sz w:val="24"/>
+          <w:szCs w:val="24"/>
+        </w:rPr>
+        <w:t>«adresse_veto»</w:t>
+      </w:r>
+      <w:r>
+        <w:rPr>
+          <w:rFonts w:ascii="Comic Sans MS" w:hAnsi="Comic Sans MS"/>
+          <w:noProof/>
+          <w:sz w:val="24"/>
+          <w:szCs w:val="24"/>
+        </w:rPr>
+        <w:fldChar w:fldCharType="end"/>
+      </w:r>
       <w:r>
         <w:rPr>
           <w:rFonts w:ascii="Comic Sans MS" w:hAnsi="Comic Sans MS"/>
@@ -205,17 +237,33 @@
         </w:rPr>
         <w:t xml:space="preserve"> </w:t>
       </w:r>
-      <w:fldSimple w:instr=" MERGEFIELD  code_postal_veto  \* MERGEFORMAT ">
-        <w:r>
-          <w:rPr>
-            <w:rFonts w:ascii="Comic Sans MS" w:hAnsi="Comic Sans MS"/>
-            <w:noProof/>
-            <w:sz w:val="24"/>
-            <w:szCs w:val="24"/>
-          </w:rPr>
-          <w:t>«code_postal_veto»</w:t>
-        </w:r>
-      </w:fldSimple>
+      <w:r>
+        <w:fldChar w:fldCharType="begin"/>
+      </w:r>
+      <w:r>
+        <w:instrText xml:space="preserve"> MERGEFIELD  code_postal_veto  \* MERGEFORMAT </w:instrText>
+      </w:r>
+      <w:r>
+        <w:fldChar w:fldCharType="separate"/>
+      </w:r>
+      <w:r>
+        <w:rPr>
+          <w:rFonts w:ascii="Comic Sans MS" w:hAnsi="Comic Sans MS"/>
+          <w:noProof/>
+          <w:sz w:val="24"/>
+          <w:szCs w:val="24"/>
+        </w:rPr>
+        <w:t>«code_postal_veto»</w:t>
+      </w:r>
+      <w:r>
+        <w:rPr>
+          <w:rFonts w:ascii="Comic Sans MS" w:hAnsi="Comic Sans MS"/>
+          <w:noProof/>
+          <w:sz w:val="24"/>
+          <w:szCs w:val="24"/>
+        </w:rPr>
+        <w:fldChar w:fldCharType="end"/>
+      </w:r>
       <w:r>
         <w:rPr>
           <w:rFonts w:ascii="Comic Sans MS" w:hAnsi="Comic Sans MS"/>
@@ -224,17 +272,33 @@
         </w:rPr>
         <w:t xml:space="preserve"> </w:t>
       </w:r>
-      <w:fldSimple w:instr=" MERGEFIELD  ville_veto  \* MERGEFORMAT ">
-        <w:r>
-          <w:rPr>
-            <w:rFonts w:ascii="Comic Sans MS" w:hAnsi="Comic Sans MS"/>
-            <w:noProof/>
-            <w:sz w:val="24"/>
-            <w:szCs w:val="24"/>
-          </w:rPr>
-          <w:t>«ville_veto»</w:t>
-        </w:r>
-      </w:fldSimple>
+      <w:r>
+        <w:fldChar w:fldCharType="begin"/>
+      </w:r>
+      <w:r>
+        <w:instrText xml:space="preserve"> MERGEFIELD  ville_veto  \* MERGEFORMAT </w:instrText>
+      </w:r>
+      <w:r>
+        <w:fldChar w:fldCharType="separate"/>
+      </w:r>
+      <w:r>
+        <w:rPr>
+          <w:rFonts w:ascii="Comic Sans MS" w:hAnsi="Comic Sans MS"/>
+          <w:noProof/>
+          <w:sz w:val="24"/>
+          <w:szCs w:val="24"/>
+        </w:rPr>
+        <w:t>«ville_veto»</w:t>
+      </w:r>
+      <w:r>
+        <w:rPr>
+          <w:rFonts w:ascii="Comic Sans MS" w:hAnsi="Comic Sans MS"/>
+          <w:noProof/>
+          <w:sz w:val="24"/>
+          <w:szCs w:val="24"/>
+        </w:rPr>
+        <w:fldChar w:fldCharType="end"/>
+      </w:r>
     </w:p>
     <w:p>
       <w:pPr>
@@ -251,18 +315,38 @@
           <w:lang w:val="en-US"/>
         </w:rPr>
       </w:pPr>
-      <w:fldSimple w:instr=" MERGEFIELD  telephone_veto  \* MERGEFORMAT ">
-        <w:r>
-          <w:rPr>
-            <w:rFonts w:ascii="Comic Sans MS" w:hAnsi="Comic Sans MS"/>
-            <w:noProof/>
-            <w:sz w:val="24"/>
-            <w:szCs w:val="24"/>
-            <w:lang w:val="en-US"/>
-          </w:rPr>
-          <w:t>«telephone_veto»</w:t>
-        </w:r>
-      </w:fldSimple>
+      <w:r>
+        <w:fldChar w:fldCharType="begin"/>
+      </w:r>
+      <w:r>
+        <w:rPr>
+          <w:lang w:val="en-US"/>
+        </w:rPr>
+        <w:instrText xml:space="preserve"> MERGEFIELD  telephone_veto  \* MERGEFORMAT </w:instrText>
+      </w:r>
+      <w:r>
+        <w:fldChar w:fldCharType="separate"/>
+      </w:r>
+      <w:r>
+        <w:rPr>
+          <w:rFonts w:ascii="Comic Sans MS" w:hAnsi="Comic Sans MS"/>
+          <w:noProof/>
+          <w:sz w:val="24"/>
+          <w:szCs w:val="24"/>
+          <w:lang w:val="en-US"/>
+        </w:rPr>
+        <w:t>«telephone_veto»</w:t>
+      </w:r>
+      <w:r>
+        <w:rPr>
+          <w:rFonts w:ascii="Comic Sans MS" w:hAnsi="Comic Sans MS"/>
+          <w:noProof/>
+          <w:sz w:val="24"/>
+          <w:szCs w:val="24"/>
+          <w:lang w:val="en-US"/>
+        </w:rPr>
+        <w:fldChar w:fldCharType="end"/>
+      </w:r>
     </w:p>
     <w:p>
       <w:pPr>
@@ -290,6 +374,7 @@
           <w:lang w:val="en-US"/>
         </w:rPr>
       </w:pPr>
+      <w:proofErr w:type="gramStart"/>
       <w:r>
         <w:rPr>
           <w:rFonts w:ascii="Comic Sans MS" w:hAnsi="Comic Sans MS"/>
@@ -307,6 +392,7 @@
         </w:rPr>
         <w:t> :</w:t>
       </w:r>
+      <w:proofErr w:type="gramEnd"/>
       <w:r>
         <w:rPr>
           <w:rFonts w:ascii="Comic Sans MS" w:hAnsi="Comic Sans MS"/>
@@ -315,17 +401,56 @@
         </w:rPr>
         <w:t> </w:t>
       </w:r>
-      <w:fldSimple w:instr=" MERGEFIELD  nom_chat  \* MERGEFORMAT ">
-        <w:r>
-          <w:rPr>
-            <w:rFonts w:ascii="Comic Sans MS" w:hAnsi="Comic Sans MS"/>
-            <w:noProof/>
-            <w:sz w:val="24"/>
-            <w:lang w:val="en-US"/>
-          </w:rPr>
-          <w:t>«nom_chat»</w:t>
-        </w:r>
-      </w:fldSimple>
+      <w:r>
+        <w:fldChar w:fldCharType="begin"/>
+      </w:r>
+      <w:r>
+        <w:rPr>
+          <w:lang w:val="en-US"/>
+        </w:rPr>
+        <w:instrText xml:space="preserve"> MERGEFIELD  nom_chat  \* MERGEFORMAT </w:instrText>
+      </w:r>
+      <w:r>
+        <w:fldChar w:fldCharType="separate"/>
+      </w:r>
+      <w:r>
+        <w:rPr>
+          <w:rFonts w:ascii="Comic Sans MS" w:hAnsi="Comic Sans MS"/>
+          <w:noProof/>
+          <w:sz w:val="24"/>
+          <w:lang w:val="en-US"/>
+        </w:rPr>
+        <w:t>«</w:t>
+      </w:r>
+      <w:proofErr w:type="spellStart"/>
+      <w:r>
+        <w:rPr>
+          <w:rFonts w:ascii="Comic Sans MS" w:hAnsi="Comic Sans MS"/>
+          <w:noProof/>
+          <w:sz w:val="24"/>
+          <w:lang w:val="en-US"/>
+        </w:rPr>
+        <w:t>nom_chat</w:t>
+      </w:r>
+      <w:proofErr w:type="spellEnd"/>
+      <w:r>
+        <w:rPr>
+          <w:rFonts w:ascii="Comic Sans MS" w:hAnsi="Comic Sans MS"/>
+          <w:noProof/>
+          <w:sz w:val="24"/>
+          <w:lang w:val="en-US"/>
+        </w:rPr>
+        <w:t>»</w:t>
+      </w:r>
+      <w:r>
+        <w:rPr>
+          <w:rFonts w:ascii="Comic Sans MS" w:hAnsi="Comic Sans MS"/>
+          <w:noProof/>
+          <w:sz w:val="24"/>
+          <w:lang w:val="en-US"/>
+        </w:rPr>
+        <w:fldChar w:fldCharType="end"/>
+      </w:r>
       <w:r>
         <w:rPr>
           <w:rFonts w:ascii="Comic Sans MS" w:hAnsi="Comic Sans MS"/>
@@ -402,16 +527,31 @@
         </w:rPr>
         <w:t xml:space="preserve">Couleur : </w:t>
       </w:r>
-      <w:fldSimple w:instr=" MERGEFIELD  couleur_chat  \* MERGEFORMAT ">
-        <w:r>
-          <w:rPr>
-            <w:rFonts w:ascii="Comic Sans MS" w:hAnsi="Comic Sans MS"/>
-            <w:noProof/>
-            <w:sz w:val="24"/>
-          </w:rPr>
-          <w:t>«couleur_chat»</w:t>
-        </w:r>
-      </w:fldSimple>
+      <w:r>
+        <w:fldChar w:fldCharType="begin"/>
+      </w:r>
+      <w:r>
+        <w:instrText xml:space="preserve"> MERGEFIELD  couleur_chat  \* MERGEFORMAT </w:instrText>
+      </w:r>
+      <w:r>
+        <w:fldChar w:fldCharType="separate"/>
+      </w:r>
+      <w:r>
+        <w:rPr>
+          <w:rFonts w:ascii="Comic Sans MS" w:hAnsi="Comic Sans MS"/>
+          <w:noProof/>
+          <w:sz w:val="24"/>
+        </w:rPr>
+        <w:t>«couleur_chat»</w:t>
+      </w:r>
+      <w:r>
+        <w:rPr>
+          <w:rFonts w:ascii="Comic Sans MS" w:hAnsi="Comic Sans MS"/>
+          <w:noProof/>
+          <w:sz w:val="24"/>
+        </w:rPr>
+        <w:fldChar w:fldCharType="end"/>
+      </w:r>
       <w:r>
         <w:rPr>
           <w:rFonts w:ascii="Comic Sans MS" w:hAnsi="Comic Sans MS"/>
@@ -420,16 +560,31 @@
         <w:tab/>
         <w:t xml:space="preserve">Sexe : </w:t>
       </w:r>
-      <w:fldSimple w:instr=" MERGEFIELD  sexe_chat  \* MERGEFORMAT ">
-        <w:r>
-          <w:rPr>
-            <w:rFonts w:ascii="Comic Sans MS" w:hAnsi="Comic Sans MS"/>
-            <w:noProof/>
-            <w:sz w:val="24"/>
-          </w:rPr>
-          <w:t>«sexe_chat»</w:t>
-        </w:r>
-      </w:fldSimple>
+      <w:r>
+        <w:fldChar w:fldCharType="begin"/>
+      </w:r>
+      <w:r>
+        <w:instrText xml:space="preserve"> MERGEFIELD  sexe_chat  \* MERGEFORMAT </w:instrText>
+      </w:r>
+      <w:r>
+        <w:fldChar w:fldCharType="separate"/>
+      </w:r>
+      <w:r>
+        <w:rPr>
+          <w:rFonts w:ascii="Comic Sans MS" w:hAnsi="Comic Sans MS"/>
+          <w:noProof/>
+          <w:sz w:val="24"/>
+        </w:rPr>
+        <w:t>«sexe_chat»</w:t>
+      </w:r>
+      <w:r>
+        <w:rPr>
+          <w:rFonts w:ascii="Comic Sans MS" w:hAnsi="Comic Sans MS"/>
+          <w:noProof/>
+          <w:sz w:val="24"/>
+        </w:rPr>
+        <w:fldChar w:fldCharType="end"/>
+      </w:r>
     </w:p>
     <w:p>
       <w:pPr>
@@ -454,16 +609,31 @@
         </w:rPr>
         <w:t xml:space="preserve">N° identification : </w:t>
       </w:r>
-      <w:fldSimple w:instr=" MERGEFIELD  identification_chat  \* MERGEFORMAT ">
-        <w:r>
-          <w:rPr>
-            <w:rFonts w:ascii="Comic Sans MS" w:hAnsi="Comic Sans MS"/>
-            <w:noProof/>
-            <w:sz w:val="24"/>
-          </w:rPr>
-          <w:t>«identification_chat»</w:t>
-        </w:r>
-      </w:fldSimple>
+      <w:r>
+        <w:fldChar w:fldCharType="begin"/>
+      </w:r>
+      <w:r>
+        <w:instrText xml:space="preserve"> MERGEFIELD  identification_chat  \* MERGEFORMAT </w:instrText>
+      </w:r>
+      <w:r>
+        <w:fldChar w:fldCharType="separate"/>
+      </w:r>
+      <w:r>
+        <w:rPr>
+          <w:rFonts w:ascii="Comic Sans MS" w:hAnsi="Comic Sans MS"/>
+          <w:noProof/>
+          <w:sz w:val="24"/>
+        </w:rPr>
+        <w:t>«identification_chat»</w:t>
+      </w:r>
+      <w:r>
+        <w:rPr>
+          <w:rFonts w:ascii="Comic Sans MS" w:hAnsi="Comic Sans MS"/>
+          <w:noProof/>
+          <w:sz w:val="24"/>
+        </w:rPr>
+        <w:fldChar w:fldCharType="end"/>
+      </w:r>
       <w:r>
         <w:rPr>
           <w:rFonts w:ascii="Comic Sans MS" w:hAnsi="Comic Sans MS"/>
@@ -472,29 +642,59 @@
         <w:tab/>
         <w:t xml:space="preserve">Né(e) le : </w:t>
       </w:r>
-      <w:fldSimple w:instr=" MERGEFIELD  naissance_chat  \* MERGEFORMAT ">
-        <w:r>
-          <w:rPr>
-            <w:rFonts w:ascii="Comic Sans MS" w:hAnsi="Comic Sans MS"/>
-            <w:noProof/>
-            <w:sz w:val="24"/>
-          </w:rPr>
-          <w:t>«naissance_chat»</w:t>
-        </w:r>
-      </w:fldSimple>
+      <w:r>
+        <w:fldChar w:fldCharType="begin"/>
+      </w:r>
+      <w:r>
+        <w:instrText xml:space="preserve"> MERGEFIELD  naissance_chat  \* MERGEFORMAT </w:instrText>
+      </w:r>
+      <w:r>
+        <w:fldChar w:fldCharType="separate"/>
+      </w:r>
+      <w:r>
+        <w:rPr>
+          <w:rFonts w:ascii="Comic Sans MS" w:hAnsi="Comic Sans MS"/>
+          <w:noProof/>
+          <w:sz w:val="24"/>
+        </w:rPr>
+        <w:t>«naissance_chat»</w:t>
+      </w:r>
+      <w:r>
+        <w:rPr>
+          <w:rFonts w:ascii="Comic Sans MS" w:hAnsi="Comic Sans MS"/>
+          <w:noProof/>
+          <w:sz w:val="24"/>
+        </w:rPr>
+        <w:fldChar w:fldCharType="end"/>
+      </w:r>
       <w:r>
         <w:t xml:space="preserve"> </w:t>
       </w:r>
-      <w:fldSimple w:instr=" MERGEFIELD  date_approx  \* MERGEFORMAT ">
-        <w:r>
-          <w:rPr>
-            <w:rFonts w:ascii="Comic Sans MS" w:hAnsi="Comic Sans MS"/>
-            <w:i/>
-            <w:noProof/>
-          </w:rPr>
-          <w:t>«date_approx»</w:t>
-        </w:r>
-      </w:fldSimple>
+      <w:r>
+        <w:fldChar w:fldCharType="begin"/>
+      </w:r>
+      <w:r>
+        <w:instrText xml:space="preserve"> MERGEFIELD  date_approx  \* MERGEFORMAT </w:instrText>
+      </w:r>
+      <w:r>
+        <w:fldChar w:fldCharType="separate"/>
+      </w:r>
+      <w:r>
+        <w:rPr>
+          <w:rFonts w:ascii="Comic Sans MS" w:hAnsi="Comic Sans MS"/>
+          <w:i/>
+          <w:noProof/>
+        </w:rPr>
+        <w:t>«date_approx»</w:t>
+      </w:r>
+      <w:r>
+        <w:rPr>
+          <w:rFonts w:ascii="Comic Sans MS" w:hAnsi="Comic Sans MS"/>
+          <w:i/>
+          <w:noProof/>
+        </w:rPr>
+        <w:fldChar w:fldCharType="end"/>
+      </w:r>
     </w:p>
     <w:p>
       <w:pPr>
@@ -560,16 +760,31 @@
         </w:rPr>
         <w:t xml:space="preserve"> </w:t>
       </w:r>
-      <w:fldSimple w:instr=" MERGEFIELD  nom  \* MERGEFORMAT ">
-        <w:r>
-          <w:rPr>
-            <w:rFonts w:ascii="Comic Sans MS" w:hAnsi="Comic Sans MS"/>
-            <w:noProof/>
-            <w:sz w:val="24"/>
-          </w:rPr>
-          <w:t>«nom»</w:t>
-        </w:r>
-      </w:fldSimple>
+      <w:r>
+        <w:fldChar w:fldCharType="begin"/>
+      </w:r>
+      <w:r>
+        <w:instrText xml:space="preserve"> MERGEFIELD  nom  \* MERGEFORMAT </w:instrText>
+      </w:r>
+      <w:r>
+        <w:fldChar w:fldCharType="separate"/>
+      </w:r>
+      <w:r>
+        <w:rPr>
+          <w:rFonts w:ascii="Comic Sans MS" w:hAnsi="Comic Sans MS"/>
+          <w:noProof/>
+          <w:sz w:val="24"/>
+        </w:rPr>
+        <w:t>«nom»</w:t>
+      </w:r>
+      <w:r>
+        <w:rPr>
+          <w:rFonts w:ascii="Comic Sans MS" w:hAnsi="Comic Sans MS"/>
+          <w:noProof/>
+          <w:sz w:val="24"/>
+        </w:rPr>
+        <w:fldChar w:fldCharType="end"/>
+      </w:r>
     </w:p>
     <w:p>
       <w:pPr>
@@ -598,16 +813,31 @@
         </w:rPr>
         <w:t xml:space="preserve"> </w:t>
       </w:r>
-      <w:fldSimple w:instr=" MERGEFIELD  qualite  \* MERGEFORMAT ">
-        <w:r>
-          <w:rPr>
-            <w:rFonts w:ascii="Comic Sans MS" w:hAnsi="Comic Sans MS"/>
-            <w:noProof/>
-            <w:sz w:val="24"/>
-          </w:rPr>
-          <w:t>«qualite»</w:t>
-        </w:r>
-      </w:fldSimple>
+      <w:r>
+        <w:fldChar w:fldCharType="begin"/>
+      </w:r>
+      <w:r>
+        <w:instrText xml:space="preserve"> MERGEFIELD  qualite  \* MERGEFORMAT </w:instrText>
+      </w:r>
+      <w:r>
+        <w:fldChar w:fldCharType="separate"/>
+      </w:r>
+      <w:r>
+        <w:rPr>
+          <w:rFonts w:ascii="Comic Sans MS" w:hAnsi="Comic Sans MS"/>
+          <w:noProof/>
+          <w:sz w:val="24"/>
+        </w:rPr>
+        <w:t>«qualite»</w:t>
+      </w:r>
+      <w:r>
+        <w:rPr>
+          <w:rFonts w:ascii="Comic Sans MS" w:hAnsi="Comic Sans MS"/>
+          <w:noProof/>
+          <w:sz w:val="24"/>
+        </w:rPr>
+        <w:fldChar w:fldCharType="end"/>
+      </w:r>
     </w:p>
     <w:p>
       <w:pPr>
@@ -619,14 +849,27 @@
       <w:r>
         <w:t xml:space="preserve"> </w:t>
       </w:r>
-      <w:fldSimple w:instr=" MERGEFIELD  adresse  \* MERGEFORMAT ">
-        <w:r>
-          <w:rPr>
-            <w:noProof/>
-          </w:rPr>
-          <w:t>«adresse»</w:t>
-        </w:r>
-      </w:fldSimple>
+      <w:r>
+        <w:fldChar w:fldCharType="begin"/>
+      </w:r>
+      <w:r>
+        <w:instrText xml:space="preserve"> MERGEFIELD  adresse  \* MERGEFORMAT </w:instrText>
+      </w:r>
+      <w:r>
+        <w:fldChar w:fldCharType="separate"/>
+      </w:r>
+      <w:r>
+        <w:rPr>
+          <w:noProof/>
+        </w:rPr>
+        <w:t>«adresse»</w:t>
+      </w:r>
+      <w:r>
+        <w:rPr>
+          <w:noProof/>
+        </w:rPr>
+        <w:fldChar w:fldCharType="end"/>
+      </w:r>
     </w:p>
     <w:p>
       <w:pPr>
@@ -641,14 +884,27 @@
       <w:r>
         <w:t xml:space="preserve"> </w:t>
       </w:r>
-      <w:fldSimple w:instr=" MERGEFIELD  code_postal  \* MERGEFORMAT ">
-        <w:r>
-          <w:rPr>
-            <w:noProof/>
-          </w:rPr>
-          <w:t>«code_postal»</w:t>
-        </w:r>
-      </w:fldSimple>
+      <w:r>
+        <w:fldChar w:fldCharType="begin"/>
+      </w:r>
+      <w:r>
+        <w:instrText xml:space="preserve"> MERGEFIELD  code_postal  \* MERGEFORMAT </w:instrText>
+      </w:r>
+      <w:r>
+        <w:fldChar w:fldCharType="separate"/>
+      </w:r>
+      <w:r>
+        <w:rPr>
+          <w:noProof/>
+        </w:rPr>
+        <w:t>«code_postal»</w:t>
+      </w:r>
+      <w:r>
+        <w:rPr>
+          <w:noProof/>
+        </w:rPr>
+        <w:fldChar w:fldCharType="end"/>
+      </w:r>
       <w:r>
         <w:tab/>
         <w:t>Ville :</w:t>
@@ -656,14 +912,30 @@
       <w:r>
         <w:t xml:space="preserve"> </w:t>
       </w:r>
-      <w:fldSimple w:instr=" MERGEFIELD  ville  \* MERGEFORMAT ">
-        <w:r>
-          <w:rPr>
-            <w:noProof/>
-          </w:rPr>
-          <w:t>«ville»</w:t>
-        </w:r>
-      </w:fldSimple>
+      <w:r>
+        <w:fldChar w:fldCharType="begin"/>
+      </w:r>
+      <w:r>
+        <w:instrText xml:space="preserve"> MERGEFIELD  vill</w:instrText>
+      </w:r>
+      <w:r>
+        <w:instrText xml:space="preserve">e  \* MERGEFORMAT </w:instrText>
+      </w:r>
+      <w:r>
+        <w:fldChar w:fldCharType="separate"/>
+      </w:r>
+      <w:r>
+        <w:rPr>
+          <w:noProof/>
+        </w:rPr>
+        <w:t>«ville»</w:t>
+      </w:r>
+      <w:r>
+        <w:rPr>
+          <w:noProof/>
+        </w:rPr>
+        <w:fldChar w:fldCharType="end"/>
+      </w:r>
     </w:p>
     <w:p>
       <w:pPr>
@@ -686,7 +958,23 @@
           <w:rFonts w:ascii="Comic Sans MS" w:hAnsi="Comic Sans MS"/>
           <w:sz w:val="24"/>
         </w:rPr>
-        <w:t>Tel. fixe :</w:t>
+        <w:t xml:space="preserve">Tel. </w:t>
+      </w:r>
+      <w:proofErr w:type="gramStart"/>
+      <w:r>
+        <w:rPr>
+          <w:rFonts w:ascii="Comic Sans MS" w:hAnsi="Comic Sans MS"/>
+          <w:sz w:val="24"/>
+        </w:rPr>
+        <w:t>fixe</w:t>
+      </w:r>
+      <w:proofErr w:type="gramEnd"/>
+      <w:r>
+        <w:rPr>
+          <w:rFonts w:ascii="Comic Sans MS" w:hAnsi="Comic Sans MS"/>
+          <w:sz w:val="24"/>
+        </w:rPr>
+        <w:t> :</w:t>
       </w:r>
       <w:r>
         <w:rPr>
@@ -695,23 +983,54 @@
         </w:rPr>
         <w:t xml:space="preserve"> </w:t>
       </w:r>
-      <w:fldSimple w:instr=" MERGEFIELD  tel_fixe  \* MERGEFORMAT ">
-        <w:r>
-          <w:rPr>
-            <w:rFonts w:ascii="Comic Sans MS" w:hAnsi="Comic Sans MS"/>
-            <w:noProof/>
-            <w:sz w:val="24"/>
-          </w:rPr>
-          <w:t>«tel_fixe»</w:t>
-        </w:r>
-      </w:fldSimple>
+      <w:r>
+        <w:fldChar w:fldCharType="begin"/>
+      </w:r>
+      <w:r>
+        <w:instrText xml:space="preserve"> MERGEFIELD  tel_fixe  \* MERGEFORMAT </w:instrText>
+      </w:r>
+      <w:r>
+        <w:fldChar w:fldCharType="separate"/>
+      </w:r>
+      <w:r>
+        <w:rPr>
+          <w:rFonts w:ascii="Comic Sans MS" w:hAnsi="Comic Sans MS"/>
+          <w:noProof/>
+          <w:sz w:val="24"/>
+        </w:rPr>
+        <w:t>«tel_fixe»</w:t>
+      </w:r>
+      <w:r>
+        <w:rPr>
+          <w:rFonts w:ascii="Comic Sans MS" w:hAnsi="Comic Sans MS"/>
+          <w:noProof/>
+          <w:sz w:val="24"/>
+        </w:rPr>
+        <w:fldChar w:fldCharType="end"/>
+      </w:r>
       <w:r>
         <w:rPr>
           <w:rFonts w:ascii="Comic Sans MS" w:hAnsi="Comic Sans MS"/>
           <w:sz w:val="24"/>
         </w:rPr>
         <w:tab/>
-        <w:t>Tel. mobile :</w:t>
+        <w:t xml:space="preserve">Tel. </w:t>
+      </w:r>
+      <w:proofErr w:type="gramStart"/>
+      <w:r>
+        <w:rPr>
+          <w:rFonts w:ascii="Comic Sans MS" w:hAnsi="Comic Sans MS"/>
+          <w:sz w:val="24"/>
+        </w:rPr>
+        <w:t>mobile</w:t>
+      </w:r>
+      <w:proofErr w:type="gramEnd"/>
+      <w:r>
+        <w:rPr>
+          <w:rFonts w:ascii="Comic Sans MS" w:hAnsi="Comic Sans MS"/>
+          <w:sz w:val="24"/>
+        </w:rPr>
+        <w:t> :</w:t>
       </w:r>
       <w:r>
         <w:rPr>
@@ -720,16 +1039,31 @@
         </w:rPr>
         <w:t xml:space="preserve"> </w:t>
       </w:r>
-      <w:fldSimple w:instr=" MERGEFIELD  tel_mobile  \* MERGEFORMAT ">
-        <w:r>
-          <w:rPr>
-            <w:rFonts w:ascii="Comic Sans MS" w:hAnsi="Comic Sans MS"/>
-            <w:noProof/>
-            <w:sz w:val="24"/>
-          </w:rPr>
-          <w:t>«tel_mobile»</w:t>
-        </w:r>
-      </w:fldSimple>
+      <w:r>
+        <w:fldChar w:fldCharType="begin"/>
+      </w:r>
+      <w:r>
+        <w:instrText xml:space="preserve"> MERGEFIELD  tel_mobile  \* MERGEFORMAT </w:instrText>
+      </w:r>
+      <w:r>
+        <w:fldChar w:fldCharType="separate"/>
+      </w:r>
+      <w:r>
+        <w:rPr>
+          <w:rFonts w:ascii="Comic Sans MS" w:hAnsi="Comic Sans MS"/>
+          <w:noProof/>
+          <w:sz w:val="24"/>
+        </w:rPr>
+        <w:t>«tel_mobile»</w:t>
+      </w:r>
+      <w:r>
+        <w:rPr>
+          <w:rFonts w:ascii="Comic Sans MS" w:hAnsi="Comic Sans MS"/>
+          <w:noProof/>
+          <w:sz w:val="24"/>
+        </w:rPr>
+        <w:fldChar w:fldCharType="end"/>
+      </w:r>
     </w:p>
     <w:p>
       <w:pPr>
@@ -776,17 +1110,33 @@
           <w:szCs w:val="24"/>
         </w:rPr>
       </w:pPr>
-      <w:fldSimple w:instr=" MERGEFIELD  soin_puce  \* MERGEFORMAT ">
-        <w:r>
-          <w:rPr>
-            <w:rFonts w:ascii="Comic Sans MS" w:hAnsi="Comic Sans MS"/>
-            <w:noProof/>
-            <w:sz w:val="24"/>
-            <w:szCs w:val="24"/>
-          </w:rPr>
-          <w:t>«soin_puce»</w:t>
-        </w:r>
-      </w:fldSimple>
+      <w:r>
+        <w:fldChar w:fldCharType="begin"/>
+      </w:r>
+      <w:r>
+        <w:instrText xml:space="preserve"> MERGEFIELD  soin_puce  \* MERGEFORMAT </w:instrText>
+      </w:r>
+      <w:r>
+        <w:fldChar w:fldCharType="separate"/>
+      </w:r>
+      <w:r>
+        <w:rPr>
+          <w:rFonts w:ascii="Comic Sans MS" w:hAnsi="Comic Sans MS"/>
+          <w:noProof/>
+          <w:sz w:val="24"/>
+          <w:szCs w:val="24"/>
+        </w:rPr>
+        <w:t>«soin_puce»</w:t>
+      </w:r>
+      <w:r>
+        <w:rPr>
+          <w:rFonts w:ascii="Comic Sans MS" w:hAnsi="Comic Sans MS"/>
+          <w:noProof/>
+          <w:sz w:val="24"/>
+          <w:szCs w:val="24"/>
+        </w:rPr>
+        <w:fldChar w:fldCharType="end"/>
+      </w:r>
       <w:r>
         <w:rPr>
           <w:rFonts w:ascii="Comic Sans MS" w:hAnsi="Comic Sans MS"/>
@@ -795,17 +1145,33 @@
         </w:rPr>
         <w:t xml:space="preserve">  </w:t>
       </w:r>
-      <w:fldSimple w:instr=" MERGEFIELD  soin_tatouage  \* MERGEFORMAT ">
-        <w:r>
-          <w:rPr>
-            <w:rFonts w:ascii="Comic Sans MS" w:hAnsi="Comic Sans MS"/>
-            <w:noProof/>
-            <w:sz w:val="24"/>
-            <w:szCs w:val="24"/>
-          </w:rPr>
-          <w:t>«soin_tatouage»</w:t>
-        </w:r>
-      </w:fldSimple>
+      <w:r>
+        <w:fldChar w:fldCharType="begin"/>
+      </w:r>
+      <w:r>
+        <w:instrText xml:space="preserve"> MERGEFIELD  soin_tatouage  \* MERGEFORMAT </w:instrText>
+      </w:r>
+      <w:r>
+        <w:fldChar w:fldCharType="separate"/>
+      </w:r>
+      <w:r>
+        <w:rPr>
+          <w:rFonts w:ascii="Comic Sans MS" w:hAnsi="Comic Sans MS"/>
+          <w:noProof/>
+          <w:sz w:val="24"/>
+          <w:szCs w:val="24"/>
+        </w:rPr>
+        <w:t>«soin_tatouage»</w:t>
+      </w:r>
+      <w:r>
+        <w:rPr>
+          <w:rFonts w:ascii="Comic Sans MS" w:hAnsi="Comic Sans MS"/>
+          <w:noProof/>
+          <w:sz w:val="24"/>
+          <w:szCs w:val="24"/>
+        </w:rPr>
+        <w:fldChar w:fldCharType="end"/>
+      </w:r>
     </w:p>
     <w:p>
       <w:pPr>
@@ -821,17 +1187,33 @@
           <w:szCs w:val="24"/>
         </w:rPr>
       </w:pPr>
-      <w:fldSimple w:instr=" MERGEFIELD  soin_vaccins  \* MERGEFORMAT ">
-        <w:r>
-          <w:rPr>
-            <w:rFonts w:ascii="Comic Sans MS" w:hAnsi="Comic Sans MS"/>
-            <w:noProof/>
-            <w:sz w:val="24"/>
-            <w:szCs w:val="24"/>
-          </w:rPr>
-          <w:t>«soin_vaccins»</w:t>
-        </w:r>
-      </w:fldSimple>
+      <w:r>
+        <w:fldChar w:fldCharType="begin"/>
+      </w:r>
+      <w:r>
+        <w:instrText xml:space="preserve"> MERGEFIELD  soin_vaccins  \* MERGEFORMAT </w:instrText>
+      </w:r>
+      <w:r>
+        <w:fldChar w:fldCharType="separate"/>
+      </w:r>
+      <w:r>
+        <w:rPr>
+          <w:rFonts w:ascii="Comic Sans MS" w:hAnsi="Comic Sans MS"/>
+          <w:noProof/>
+          <w:sz w:val="24"/>
+          <w:szCs w:val="24"/>
+        </w:rPr>
+        <w:t>«soin_vaccins»</w:t>
+      </w:r>
+      <w:r>
+        <w:rPr>
+          <w:rFonts w:ascii="Comic Sans MS" w:hAnsi="Comic Sans MS"/>
+          <w:noProof/>
+          <w:sz w:val="24"/>
+          <w:szCs w:val="24"/>
+        </w:rPr>
+        <w:fldChar w:fldCharType="end"/>
+      </w:r>
     </w:p>
     <w:p>
       <w:pPr>
@@ -847,17 +1229,33 @@
           <w:szCs w:val="24"/>
         </w:rPr>
       </w:pPr>
-      <w:fldSimple w:instr=" MERGEFIELD  soin_tests  \* MERGEFORMAT ">
-        <w:r>
-          <w:rPr>
-            <w:rFonts w:ascii="Comic Sans MS" w:hAnsi="Comic Sans MS"/>
-            <w:noProof/>
-            <w:sz w:val="24"/>
-            <w:szCs w:val="24"/>
-          </w:rPr>
-          <w:t>«soin_tests»</w:t>
-        </w:r>
-      </w:fldSimple>
+      <w:r>
+        <w:fldChar w:fldCharType="begin"/>
+      </w:r>
+      <w:r>
+        <w:instrText xml:space="preserve"> MERGEFIELD  soin_tests  \* MERGEFORMAT </w:instrText>
+      </w:r>
+      <w:r>
+        <w:fldChar w:fldCharType="separate"/>
+      </w:r>
+      <w:r>
+        <w:rPr>
+          <w:rFonts w:ascii="Comic Sans MS" w:hAnsi="Comic Sans MS"/>
+          <w:noProof/>
+          <w:sz w:val="24"/>
+          <w:szCs w:val="24"/>
+        </w:rPr>
+        <w:t>«soin_tests»</w:t>
+      </w:r>
+      <w:r>
+        <w:rPr>
+          <w:rFonts w:ascii="Comic Sans MS" w:hAnsi="Comic Sans MS"/>
+          <w:noProof/>
+          <w:sz w:val="24"/>
+          <w:szCs w:val="24"/>
+        </w:rPr>
+        <w:fldChar w:fldCharType="end"/>
+      </w:r>
     </w:p>
     <w:p>
       <w:pPr>
@@ -868,17 +1266,33 @@
           <w:right w:val="single" w:sz="4" w:space="4" w:color="auto"/>
         </w:pBdr>
       </w:pPr>
-      <w:fldSimple w:instr=" MERGEFIELD  soin_sterilisation  \* MERGEFORMAT ">
-        <w:r>
-          <w:rPr>
-            <w:rFonts w:ascii="Comic Sans MS" w:hAnsi="Comic Sans MS"/>
-            <w:noProof/>
-            <w:sz w:val="24"/>
-            <w:szCs w:val="24"/>
-          </w:rPr>
-          <w:t>«soin_sterilisation»</w:t>
-        </w:r>
-      </w:fldSimple>
+      <w:r>
+        <w:fldChar w:fldCharType="begin"/>
+      </w:r>
+      <w:r>
+        <w:instrText xml:space="preserve"> MERGEFIELD  soin_sterilisation  \* MERGEFORMAT </w:instrText>
+      </w:r>
+      <w:r>
+        <w:fldChar w:fldCharType="separate"/>
+      </w:r>
+      <w:r>
+        <w:rPr>
+          <w:rFonts w:ascii="Comic Sans MS" w:hAnsi="Comic Sans MS"/>
+          <w:noProof/>
+          <w:sz w:val="24"/>
+          <w:szCs w:val="24"/>
+        </w:rPr>
+        <w:t>«soin_sterilisation»</w:t>
+      </w:r>
+      <w:r>
+        <w:rPr>
+          <w:rFonts w:ascii="Comic Sans MS" w:hAnsi="Comic Sans MS"/>
+          <w:noProof/>
+          <w:sz w:val="24"/>
+          <w:szCs w:val="24"/>
+        </w:rPr>
+        <w:fldChar w:fldCharType="end"/>
+      </w:r>
     </w:p>
     <w:p>
       <w:pPr>
@@ -893,16 +1307,31 @@
           <w:sz w:val="24"/>
         </w:rPr>
       </w:pPr>
-      <w:fldSimple w:instr=" MERGEFIELD  soin_vermifuge  \* MERGEFORMAT ">
-        <w:r>
-          <w:rPr>
-            <w:rFonts w:ascii="Comic Sans MS" w:hAnsi="Comic Sans MS"/>
-            <w:noProof/>
-            <w:sz w:val="24"/>
-          </w:rPr>
-          <w:t>«soin_vermifuge»</w:t>
-        </w:r>
-      </w:fldSimple>
+      <w:r>
+        <w:fldChar w:fldCharType="begin"/>
+      </w:r>
+      <w:r>
+        <w:instrText xml:space="preserve"> MERGEFIELD  soin_vermifuge  \* MERGEFORMAT </w:instrText>
+      </w:r>
+      <w:r>
+        <w:fldChar w:fldCharType="separate"/>
+      </w:r>
+      <w:r>
+        <w:rPr>
+          <w:rFonts w:ascii="Comic Sans MS" w:hAnsi="Comic Sans MS"/>
+          <w:noProof/>
+          <w:sz w:val="24"/>
+        </w:rPr>
+        <w:t>«soin_vermifuge»</w:t>
+      </w:r>
+      <w:r>
+        <w:rPr>
+          <w:rFonts w:ascii="Comic Sans MS" w:hAnsi="Comic Sans MS"/>
+          <w:noProof/>
+          <w:sz w:val="24"/>
+        </w:rPr>
+        <w:fldChar w:fldCharType="end"/>
+      </w:r>
     </w:p>
     <w:p>
       <w:pPr>
@@ -917,16 +1346,31 @@
           <w:sz w:val="24"/>
         </w:rPr>
       </w:pPr>
-      <w:fldSimple w:instr=" MERGEFIELD  soin_anti_parasites  \* MERGEFORMAT ">
-        <w:r>
-          <w:rPr>
-            <w:rFonts w:ascii="Comic Sans MS" w:hAnsi="Comic Sans MS"/>
-            <w:noProof/>
-            <w:sz w:val="24"/>
-          </w:rPr>
-          <w:t>«soin_anti_parasites»</w:t>
-        </w:r>
-      </w:fldSimple>
+      <w:r>
+        <w:fldChar w:fldCharType="begin"/>
+      </w:r>
+      <w:r>
+        <w:instrText xml:space="preserve"> MERGEFIELD  soin_anti_parasites  \* MERGEFORMAT </w:instrText>
+      </w:r>
+      <w:r>
+        <w:fldChar w:fldCharType="separate"/>
+      </w:r>
+      <w:r>
+        <w:rPr>
+          <w:rFonts w:ascii="Comic Sans MS" w:hAnsi="Comic Sans MS"/>
+          <w:noProof/>
+          <w:sz w:val="24"/>
+        </w:rPr>
+        <w:t>«soin_anti_parasites»</w:t>
+      </w:r>
+      <w:r>
+        <w:rPr>
+          <w:rFonts w:ascii="Comic Sans MS" w:hAnsi="Comic Sans MS"/>
+          <w:noProof/>
+          <w:sz w:val="24"/>
+        </w:rPr>
+        <w:fldChar w:fldCharType="end"/>
+      </w:r>
     </w:p>
     <w:p>
       <w:pPr>
@@ -942,17 +1386,33 @@
           <w:szCs w:val="24"/>
         </w:rPr>
       </w:pPr>
-      <w:fldSimple w:instr=" MERGEFIELD  soin_autre  \* MERGEFORMAT ">
-        <w:r>
-          <w:rPr>
-            <w:rFonts w:ascii="Comic Sans MS" w:hAnsi="Comic Sans MS"/>
-            <w:noProof/>
-            <w:sz w:val="24"/>
-            <w:szCs w:val="24"/>
-          </w:rPr>
-          <w:t>«soin_autre»</w:t>
-        </w:r>
-      </w:fldSimple>
+      <w:r>
+        <w:fldChar w:fldCharType="begin"/>
+      </w:r>
+      <w:r>
+        <w:instrText xml:space="preserve"> MERGEFIELD  soin_autre  \* MERGEFORMAT </w:instrText>
+      </w:r>
+      <w:r>
+        <w:fldChar w:fldCharType="separate"/>
+      </w:r>
+      <w:r>
+        <w:rPr>
+          <w:rFonts w:ascii="Comic Sans MS" w:hAnsi="Comic Sans MS"/>
+          <w:noProof/>
+          <w:sz w:val="24"/>
+          <w:szCs w:val="24"/>
+        </w:rPr>
+        <w:t>«soin_autre»</w:t>
+      </w:r>
+      <w:r>
+        <w:rPr>
+          <w:rFonts w:ascii="Comic Sans MS" w:hAnsi="Comic Sans MS"/>
+          <w:noProof/>
+          <w:sz w:val="24"/>
+          <w:szCs w:val="24"/>
+        </w:rPr>
+        <w:fldChar w:fldCharType="end"/>
+      </w:r>
     </w:p>
     <w:p>
       <w:pPr>
@@ -1174,54 +1634,19 @@
           <w:sz w:val="22"/>
           <w:szCs w:val="22"/>
         </w:rPr>
-        <w:t xml:space="preserve"> pour tout acte à réaliser, non-indiqué sur cette fiche, ou toute question concernant le chat, le tarif ou l’association.</w:t>
-      </w:r>
-    </w:p>
-    <w:p>
-      <w:pPr>
-        <w:rPr>
-          <w:rFonts w:ascii="Comic Sans MS" w:hAnsi="Comic Sans MS"/>
-          <w:sz w:val="24"/>
-        </w:rPr>
-      </w:pPr>
-    </w:p>
-    <w:p>
-      <w:pPr>
-        <w:tabs>
-          <w:tab w:val="left" w:pos="4820"/>
-        </w:tabs>
-        <w:rPr>
-          <w:rFonts w:ascii="Comic Sans MS" w:hAnsi="Comic Sans MS"/>
-          <w:sz w:val="24"/>
-        </w:rPr>
-      </w:pPr>
-      <w:r>
-        <w:rPr>
-          <w:rFonts w:ascii="Comic Sans MS" w:hAnsi="Comic Sans MS"/>
-          <w:sz w:val="24"/>
-        </w:rPr>
-        <w:t>Fait le :</w:t>
-      </w:r>
-      <w:r>
-        <w:rPr>
-          <w:rFonts w:ascii="Comic Sans MS" w:hAnsi="Comic Sans MS"/>
-          <w:sz w:val="24"/>
-        </w:rPr>
-        <w:tab/>
-        <w:t xml:space="preserve">A : </w:t>
-      </w:r>
-    </w:p>
-    <w:p>
-      <w:pPr>
-        <w:pStyle w:val="Titre2"/>
-      </w:pPr>
-      <w:r>
-        <w:lastRenderedPageBreak/>
-        <w:t xml:space="preserve">Signature : </w:t>
-      </w:r>
-      <w:r>
-        <w:tab/>
-        <w:t>Signature de FELIN POSSIBLE :</w:t>
+        <w:t xml:space="preserve"> pour tout acte à réaliser, non-indiqué sur cette fiche, ou tout</w:t>
+      </w:r>
+      <w:bookmarkStart w:id="0" w:name="_GoBack"/>
+      <w:bookmarkEnd w:id="0"/>
+      <w:r>
+        <w:rPr>
+          <w:rFonts w:ascii="Comic Sans MS" w:hAnsi="Comic Sans MS"/>
+          <w:b/>
+          <w:i/>
+          <w:sz w:val="22"/>
+          <w:szCs w:val="22"/>
+        </w:rPr>
+        <w:t>e question concernant le chat, le tarif ou l’association.</w:t>
       </w:r>
     </w:p>
     <w:p>
@@ -1238,16 +1663,16 @@
           <w:sz w:val="24"/>
         </w:rPr>
         <w:drawing>
-          <wp:anchor distT="0" distB="0" distL="114300" distR="114300" simplePos="0" relativeHeight="251658240" behindDoc="0" locked="0" layoutInCell="0" allowOverlap="1">
+          <wp:anchor distT="0" distB="0" distL="114300" distR="114300" simplePos="0" relativeHeight="251658240" behindDoc="0" locked="0" layoutInCell="0" allowOverlap="1" wp14:anchorId="6B6299F8" wp14:editId="40B9B3D5">
             <wp:simplePos x="0" y="0"/>
             <wp:positionH relativeFrom="column">
-              <wp:posOffset>3051810</wp:posOffset>
+              <wp:posOffset>3489960</wp:posOffset>
             </wp:positionH>
             <wp:positionV relativeFrom="paragraph">
-              <wp:posOffset>241935</wp:posOffset>
+              <wp:posOffset>8702675</wp:posOffset>
             </wp:positionV>
             <wp:extent cx="2562225" cy="600075"/>
-            <wp:effectExtent l="19050" t="0" r="9525" b="0"/>
+            <wp:effectExtent l="0" t="0" r="0" b="0"/>
             <wp:wrapTopAndBottom/>
             <wp:docPr id="3" name="Image 3" descr="Signature &amp; Tampon"/>
             <wp:cNvGraphicFramePr>
@@ -1263,7 +1688,7 @@
                     </pic:cNvPicPr>
                   </pic:nvPicPr>
                   <pic:blipFill>
-                    <a:blip r:embed="rId9" cstate="print"/>
+                    <a:blip r:embed="rId10" cstate="print"/>
                     <a:srcRect/>
                     <a:stretch>
                       <a:fillRect/>
@@ -1292,8 +1717,55 @@
         </w:drawing>
       </w:r>
     </w:p>
+    <w:p>
+      <w:pPr>
+        <w:tabs>
+          <w:tab w:val="left" w:pos="4820"/>
+        </w:tabs>
+        <w:rPr>
+          <w:rFonts w:ascii="Comic Sans MS" w:hAnsi="Comic Sans MS"/>
+          <w:sz w:val="24"/>
+        </w:rPr>
+      </w:pPr>
+      <w:r>
+        <w:rPr>
+          <w:rFonts w:ascii="Comic Sans MS" w:hAnsi="Comic Sans MS"/>
+          <w:sz w:val="24"/>
+        </w:rPr>
+        <w:t>Fait le :</w:t>
+      </w:r>
+      <w:r>
+        <w:rPr>
+          <w:rFonts w:ascii="Comic Sans MS" w:hAnsi="Comic Sans MS"/>
+          <w:sz w:val="24"/>
+        </w:rPr>
+        <w:tab/>
+        <w:t xml:space="preserve">A : </w:t>
+      </w:r>
+    </w:p>
+    <w:p>
+      <w:pPr>
+        <w:pStyle w:val="Titre2"/>
+      </w:pPr>
+      <w:r>
+        <w:lastRenderedPageBreak/>
+        <w:t xml:space="preserve">Signature : </w:t>
+      </w:r>
+      <w:r>
+        <w:tab/>
+        <w:t>Signature de FELIN POSSIBLE :</w:t>
+      </w:r>
+    </w:p>
+    <w:p>
+      <w:pPr>
+        <w:rPr>
+          <w:rFonts w:ascii="Comic Sans MS" w:hAnsi="Comic Sans MS"/>
+          <w:sz w:val="24"/>
+        </w:rPr>
+      </w:pPr>
+    </w:p>
     <w:sectPr>
-      <w:footerReference w:type="default" r:id="rId10"/>
+      <w:footerReference w:type="default" r:id="rId11"/>
       <w:type w:val="continuous"/>
       <w:pgSz w:w="11906" w:h="16838"/>
       <w:pgMar w:top="567" w:right="1134" w:bottom="1418" w:left="1134" w:header="720" w:footer="227" w:gutter="0"/>
@@ -1304,15 +1776,15 @@
 </file>
 
 <file path=word/endnotes.xml><?xml version="1.0" encoding="utf-8"?>
-<w:endnotes xmlns:ve="http://schemas.openxmlformats.org/markup-compatibility/2006" xmlns:o="urn:schemas-microsoft-com:office:office" xmlns:r="http://schemas.openxmlformats.org/officeDocument/2006/relationships" xmlns:m="http://schemas.openxmlformats.org/officeDocument/2006/math" xmlns:v="urn:schemas-microsoft-com:vml" xmlns:wp="http://schemas.openxmlformats.org/drawingml/2006/wordprocessingDrawing" xmlns:w10="urn:schemas-microsoft-com:office:word" xmlns:w="http://schemas.openxmlformats.org/wordprocessingml/2006/main" xmlns:wne="http://schemas.microsoft.com/office/word/2006/wordml">
-  <w:endnote w:type="separator" w:id="0">
+<w:endnotes xmlns:wpc="http://schemas.microsoft.com/office/word/2010/wordprocessingCanvas" xmlns:mc="http://schemas.openxmlformats.org/markup-compatibility/2006" xmlns:o="urn:schemas-microsoft-com:office:office" xmlns:r="http://schemas.openxmlformats.org/officeDocument/2006/relationships" xmlns:m="http://schemas.openxmlformats.org/officeDocument/2006/math" xmlns:v="urn:schemas-microsoft-com:vml" xmlns:wp14="http://schemas.microsoft.com/office/word/2010/wordprocessingDrawing" xmlns:wp="http://schemas.openxmlformats.org/drawingml/2006/wordprocessingDrawing" xmlns:w10="urn:schemas-microsoft-com:office:word" xmlns:w="http://schemas.openxmlformats.org/wordprocessingml/2006/main" xmlns:w14="http://schemas.microsoft.com/office/word/2010/wordml" xmlns:wpg="http://schemas.microsoft.com/office/word/2010/wordprocessingGroup" xmlns:wpi="http://schemas.microsoft.com/office/word/2010/wordprocessingInk" xmlns:wne="http://schemas.microsoft.com/office/word/2006/wordml" xmlns:wps="http://schemas.microsoft.com/office/word/2010/wordprocessingShape" mc:Ignorable="w14 wp14">
+  <w:endnote w:type="separator" w:id="-1">
     <w:p>
       <w:r>
         <w:separator/>
       </w:r>
     </w:p>
   </w:endnote>
-  <w:endnote w:type="continuationSeparator" w:id="1">
+  <w:endnote w:type="continuationSeparator" w:id="0">
     <w:p>
       <w:r>
         <w:continuationSeparator/>
@@ -1323,14 +1795,24 @@
 </file>
 
 <file path=word/footer1.xml><?xml version="1.0" encoding="utf-8"?>
-<w:ftr xmlns:ve="http://schemas.openxmlformats.org/markup-compatibility/2006" xmlns:o="urn:schemas-microsoft-com:office:office" xmlns:r="http://schemas.openxmlformats.org/officeDocument/2006/relationships" xmlns:m="http://schemas.openxmlformats.org/officeDocument/2006/math" xmlns:v="urn:schemas-microsoft-com:vml" xmlns:wp="http://schemas.openxmlformats.org/drawingml/2006/wordprocessingDrawing" xmlns:w10="urn:schemas-microsoft-com:office:word" xmlns:w="http://schemas.openxmlformats.org/wordprocessingml/2006/main" xmlns:wne="http://schemas.microsoft.com/office/word/2006/wordml">
+<w:ftr xmlns:wpc="http://schemas.microsoft.com/office/word/2010/wordprocessingCanvas" xmlns:mc="http://schemas.openxmlformats.org/markup-compatibility/2006" xmlns:o="urn:schemas-microsoft-com:office:office" xmlns:r="http://schemas.openxmlformats.org/officeDocument/2006/relationships" xmlns:m="http://schemas.openxmlformats.org/officeDocument/2006/math" xmlns:v="urn:schemas-microsoft-com:vml" xmlns:wp14="http://schemas.microsoft.com/office/word/2010/wordprocessingDrawing" xmlns:wp="http://schemas.openxmlformats.org/drawingml/2006/wordprocessingDrawing" xmlns:w10="urn:schemas-microsoft-com:office:word" xmlns:w="http://schemas.openxmlformats.org/wordprocessingml/2006/main" xmlns:w14="http://schemas.microsoft.com/office/word/2010/wordml" xmlns:wpg="http://schemas.microsoft.com/office/word/2010/wordprocessingGroup" xmlns:wpi="http://schemas.microsoft.com/office/word/2010/wordprocessingInk" xmlns:wne="http://schemas.microsoft.com/office/word/2006/wordml" xmlns:wps="http://schemas.microsoft.com/office/word/2010/wordprocessingShape" mc:Ignorable="w14 wp14">
   <w:p>
-    <w:pPr>
-      <w:pStyle w:val="Pieddepage"/>
-      <w:jc w:val="center"/>
-    </w:pPr>
     <w:r>
-      <w:t>Association FELIN POSSIBLE – Chez Mlle Caroline CANTIN – La Ville es Ray – 35190 QUEBRIAC</w:t>
+      <w:t xml:space="preserve">Association FELIN POSSIBLE – Chez Mlle Caroline CANTIN – </w:t>
+    </w:r>
+    <w:proofErr w:type="spellStart"/>
+    <w:r>
+      <w:rPr>
+        <w:sz w:val="18"/>
+      </w:rPr>
+      <w:t>Sèvegrand</w:t>
+    </w:r>
+    <w:proofErr w:type="spellEnd"/>
+    <w:r>
+      <w:rPr>
+        <w:sz w:val="18"/>
+      </w:rPr>
+      <w:t xml:space="preserve"> - 35520 LA CHAPELLE DES FOUGERETZ</w:t>
     </w:r>
   </w:p>
   <w:p>
@@ -1381,28 +1863,41 @@
     <w:r>
       <w:t xml:space="preserve"> - Document généré le </w:t>
     </w:r>
-    <w:fldSimple w:instr=" MERGEFIELD  date_fiche  \* MERGEFORMAT ">
-      <w:r>
-        <w:rPr>
-          <w:noProof/>
-        </w:rPr>
-        <w:t>«date_fiche»</w:t>
-      </w:r>
-    </w:fldSimple>
+    <w:r>
+      <w:fldChar w:fldCharType="begin"/>
+    </w:r>
+    <w:r>
+      <w:instrText xml:space="preserve"> MERGEFIELD  date_fiche  \* MERGEFORMAT </w:instrText>
+    </w:r>
+    <w:r>
+      <w:fldChar w:fldCharType="separate"/>
+    </w:r>
+    <w:r>
+      <w:rPr>
+        <w:noProof/>
+      </w:rPr>
+      <w:t>«date_fiche»</w:t>
+    </w:r>
+    <w:r>
+      <w:rPr>
+        <w:noProof/>
+      </w:rPr>
+      <w:fldChar w:fldCharType="end"/>
+    </w:r>
   </w:p>
 </w:ftr>
 </file>
 
 <file path=word/footnotes.xml><?xml version="1.0" encoding="utf-8"?>
-<w:footnotes xmlns:ve="http://schemas.openxmlformats.org/markup-compatibility/2006" xmlns:o="urn:schemas-microsoft-com:office:office" xmlns:r="http://schemas.openxmlformats.org/officeDocument/2006/relationships" xmlns:m="http://schemas.openxmlformats.org/officeDocument/2006/math" xmlns:v="urn:schemas-microsoft-com:vml" xmlns:wp="http://schemas.openxmlformats.org/drawingml/2006/wordprocessingDrawing" xmlns:w10="urn:schemas-microsoft-com:office:word" xmlns:w="http://schemas.openxmlformats.org/wordprocessingml/2006/main" xmlns:wne="http://schemas.microsoft.com/office/word/2006/wordml">
-  <w:footnote w:type="separator" w:id="0">
+<w:footnotes xmlns:wpc="http://schemas.microsoft.com/office/word/2010/wordprocessingCanvas" xmlns:mc="http://schemas.openxmlformats.org/markup-compatibility/2006" xmlns:o="urn:schemas-microsoft-com:office:office" xmlns:r="http://schemas.openxmlformats.org/officeDocument/2006/relationships" xmlns:m="http://schemas.openxmlformats.org/officeDocument/2006/math" xmlns:v="urn:schemas-microsoft-com:vml" xmlns:wp14="http://schemas.microsoft.com/office/word/2010/wordprocessingDrawing" xmlns:wp="http://schemas.openxmlformats.org/drawingml/2006/wordprocessingDrawing" xmlns:w10="urn:schemas-microsoft-com:office:word" xmlns:w="http://schemas.openxmlformats.org/wordprocessingml/2006/main" xmlns:w14="http://schemas.microsoft.com/office/word/2010/wordml" xmlns:wpg="http://schemas.microsoft.com/office/word/2010/wordprocessingGroup" xmlns:wpi="http://schemas.microsoft.com/office/word/2010/wordprocessingInk" xmlns:wne="http://schemas.microsoft.com/office/word/2006/wordml" xmlns:wps="http://schemas.microsoft.com/office/word/2010/wordprocessingShape" mc:Ignorable="w14 wp14">
+  <w:footnote w:type="separator" w:id="-1">
     <w:p>
       <w:r>
         <w:separator/>
       </w:r>
     </w:p>
   </w:footnote>
-  <w:footnote w:type="continuationSeparator" w:id="1">
+  <w:footnote w:type="continuationSeparator" w:id="0">
     <w:p>
       <w:r>
         <w:continuationSeparator/>
@@ -1413,7 +1908,7 @@
 </file>
 
 <file path=word/numbering.xml><?xml version="1.0" encoding="utf-8"?>
-<w:numbering xmlns:ve="http://schemas.openxmlformats.org/markup-compatibility/2006" xmlns:o="urn:schemas-microsoft-com:office:office" xmlns:r="http://schemas.openxmlformats.org/officeDocument/2006/relationships" xmlns:m="http://schemas.openxmlformats.org/officeDocument/2006/math" xmlns:v="urn:schemas-microsoft-com:vml" xmlns:wp="http://schemas.openxmlformats.org/drawingml/2006/wordprocessingDrawing" xmlns:w10="urn:schemas-microsoft-com:office:word" xmlns:w="http://schemas.openxmlformats.org/wordprocessingml/2006/main" xmlns:wne="http://schemas.microsoft.com/office/word/2006/wordml">
+<w:numbering xmlns:wpc="http://schemas.microsoft.com/office/word/2010/wordprocessingCanvas" xmlns:mc="http://schemas.openxmlformats.org/markup-compatibility/2006" xmlns:o="urn:schemas-microsoft-com:office:office" xmlns:r="http://schemas.openxmlformats.org/officeDocument/2006/relationships" xmlns:m="http://schemas.openxmlformats.org/officeDocument/2006/math" xmlns:v="urn:schemas-microsoft-com:vml" xmlns:wp14="http://schemas.microsoft.com/office/word/2010/wordprocessingDrawing" xmlns:wp="http://schemas.openxmlformats.org/drawingml/2006/wordprocessingDrawing" xmlns:w10="urn:schemas-microsoft-com:office:word" xmlns:w="http://schemas.openxmlformats.org/wordprocessingml/2006/main" xmlns:w14="http://schemas.microsoft.com/office/word/2010/wordml" xmlns:wpg="http://schemas.microsoft.com/office/word/2010/wordprocessingGroup" xmlns:wpi="http://schemas.microsoft.com/office/word/2010/wordprocessingInk" xmlns:wne="http://schemas.microsoft.com/office/word/2006/wordml" xmlns:wps="http://schemas.microsoft.com/office/word/2010/wordprocessingShape" mc:Ignorable="w14 wp14">
   <w:abstractNum w:abstractNumId="0">
     <w:nsid w:val="1E5B4C33"/>
     <w:multiLevelType w:val="singleLevel"/>
@@ -1482,7 +1977,7 @@
 </file>
 
 <file path=word/styles.xml><?xml version="1.0" encoding="utf-8"?>
-<w:styles xmlns:r="http://schemas.openxmlformats.org/officeDocument/2006/relationships" xmlns:w="http://schemas.openxmlformats.org/wordprocessingml/2006/main">
+<w:styles xmlns:mc="http://schemas.openxmlformats.org/markup-compatibility/2006" xmlns:r="http://schemas.openxmlformats.org/officeDocument/2006/relationships" xmlns:w="http://schemas.openxmlformats.org/wordprocessingml/2006/main" xmlns:w14="http://schemas.microsoft.com/office/word/2010/wordml" mc:Ignorable="w14">
   <w:docDefaults>
     <w:rPrDefault>
       <w:rPr>
@@ -1702,7 +2197,304 @@
     <w:uiPriority w:val="99"/>
     <w:semiHidden/>
     <w:unhideWhenUsed/>
+    <w:tblPr>
+      <w:tblInd w:w="0" w:type="dxa"/>
+      <w:tblCellMar>
+        <w:top w:w="0" w:type="dxa"/>
+        <w:left w:w="108" w:type="dxa"/>
+        <w:bottom w:w="0" w:type="dxa"/>
+        <w:right w:w="108" w:type="dxa"/>
+      </w:tblCellMar>
+    </w:tblPr>
+  </w:style>
+  <w:style w:type="numbering" w:default="1" w:styleId="Aucuneliste">
+    <w:name w:val="No List"/>
+    <w:uiPriority w:val="99"/>
+    <w:semiHidden/>
+    <w:unhideWhenUsed/>
+  </w:style>
+  <w:style w:type="paragraph" w:styleId="Titre">
+    <w:name w:val="Title"/>
+    <w:basedOn w:val="Normal"/>
     <w:qFormat/>
+    <w:rsid w:val="0020010B"/>
+    <w:pPr>
+      <w:jc w:val="center"/>
+    </w:pPr>
+    <w:rPr>
+      <w:rFonts w:ascii="Comic Sans MS" w:hAnsi="Comic Sans MS"/>
+      <w:sz w:val="40"/>
+    </w:rPr>
+  </w:style>
+  <w:style w:type="paragraph" w:styleId="En-tte">
+    <w:name w:val="header"/>
+    <w:basedOn w:val="Normal"/>
+    <w:semiHidden/>
+    <w:rsid w:val="0020010B"/>
+    <w:pPr>
+      <w:tabs>
+        <w:tab w:val="center" w:pos="4536"/>
+        <w:tab w:val="right" w:pos="9072"/>
+      </w:tabs>
+    </w:pPr>
+  </w:style>
+  <w:style w:type="paragraph" w:styleId="Pieddepage">
+    <w:name w:val="footer"/>
+    <w:basedOn w:val="Normal"/>
+    <w:semiHidden/>
+    <w:rsid w:val="0020010B"/>
+    <w:pPr>
+      <w:tabs>
+        <w:tab w:val="center" w:pos="4536"/>
+        <w:tab w:val="right" w:pos="9072"/>
+      </w:tabs>
+    </w:pPr>
+  </w:style>
+  <w:style w:type="character" w:styleId="Lienhypertexte">
+    <w:name w:val="Hyperlink"/>
+    <w:basedOn w:val="Policepardfaut"/>
+    <w:semiHidden/>
+    <w:rsid w:val="0020010B"/>
+    <w:rPr>
+      <w:color w:val="0000FF"/>
+      <w:u w:val="single"/>
+    </w:rPr>
+  </w:style>
+  <w:style w:type="paragraph" w:styleId="Paragraphedeliste">
+    <w:name w:val="List Paragraph"/>
+    <w:basedOn w:val="Normal"/>
+    <w:uiPriority w:val="34"/>
+    <w:qFormat/>
+    <w:rsid w:val="004D5423"/>
+    <w:pPr>
+      <w:ind w:left="720"/>
+      <w:contextualSpacing/>
+    </w:pPr>
+  </w:style>
+</w:styles>
+</file>
+
+<file path=word/stylesWithEffects.xml><?xml version="1.0" encoding="utf-8"?>
+<w:styles xmlns:wpc="http://schemas.microsoft.com/office/word/2010/wordprocessingCanvas" xmlns:mc="http://schemas.openxmlformats.org/markup-compatibility/2006" xmlns:o="urn:schemas-microsoft-com:office:office" xmlns:r="http://schemas.openxmlformats.org/officeDocument/2006/relationships" xmlns:m="http://schemas.openxmlformats.org/officeDocument/2006/math" xmlns:v="urn:schemas-microsoft-com:vml" xmlns:wp14="http://schemas.microsoft.com/office/word/2010/wordprocessingDrawing" xmlns:wp="http://schemas.openxmlformats.org/drawingml/2006/wordprocessingDrawing" xmlns:w10="urn:schemas-microsoft-com:office:word" xmlns:w="http://schemas.openxmlformats.org/wordprocessingml/2006/main" xmlns:w14="http://schemas.microsoft.com/office/word/2010/wordml" xmlns:wpg="http://schemas.microsoft.com/office/word/2010/wordprocessingGroup" xmlns:wpi="http://schemas.microsoft.com/office/word/2010/wordprocessingInk" xmlns:wne="http://schemas.microsoft.com/office/word/2006/wordml" xmlns:wps="http://schemas.microsoft.com/office/word/2010/wordprocessingShape" mc:Ignorable="w14 wp14">
+  <w:docDefaults>
+    <w:rPrDefault>
+      <w:rPr>
+        <w:rFonts w:ascii="Times New Roman" w:eastAsia="Times New Roman" w:hAnsi="Times New Roman" w:cs="Times New Roman"/>
+        <w:lang w:val="fr-FR" w:eastAsia="fr-FR" w:bidi="ar-SA"/>
+      </w:rPr>
+    </w:rPrDefault>
+    <w:pPrDefault/>
+  </w:docDefaults>
+  <w:latentStyles w:defLockedState="0" w:defUIPriority="99" w:defSemiHidden="1" w:defUnhideWhenUsed="1" w:defQFormat="0" w:count="267">
+    <w:lsdException w:name="Normal" w:semiHidden="0" w:uiPriority="0" w:unhideWhenUsed="0" w:qFormat="1"/>
+    <w:lsdException w:name="heading 1" w:semiHidden="0" w:uiPriority="9" w:unhideWhenUsed="0" w:qFormat="1"/>
+    <w:lsdException w:name="heading 2" w:semiHidden="0" w:uiPriority="9" w:unhideWhenUsed="0" w:qFormat="1"/>
+    <w:lsdException w:name="heading 3" w:semiHidden="0" w:uiPriority="9" w:unhideWhenUsed="0" w:qFormat="1"/>
+    <w:lsdException w:name="heading 4" w:uiPriority="9" w:qFormat="1"/>
+    <w:lsdException w:name="heading 5" w:uiPriority="9" w:qFormat="1"/>
+    <w:lsdException w:name="heading 6" w:uiPriority="9" w:qFormat="1"/>
+    <w:lsdException w:name="heading 7" w:uiPriority="9" w:qFormat="1"/>
+    <w:lsdException w:name="heading 8" w:uiPriority="9" w:qFormat="1"/>
+    <w:lsdException w:name="heading 9" w:uiPriority="9" w:qFormat="1"/>
+    <w:lsdException w:name="toc 1" w:uiPriority="39"/>
+    <w:lsdException w:name="toc 2" w:uiPriority="39"/>
+    <w:lsdException w:name="toc 3" w:uiPriority="39"/>
+    <w:lsdException w:name="toc 4" w:uiPriority="39"/>
+    <w:lsdException w:name="toc 5" w:uiPriority="39"/>
+    <w:lsdException w:name="toc 6" w:uiPriority="39"/>
+    <w:lsdException w:name="toc 7" w:uiPriority="39"/>
+    <w:lsdException w:name="toc 8" w:uiPriority="39"/>
+    <w:lsdException w:name="toc 9" w:uiPriority="39"/>
+    <w:lsdException w:name="caption" w:uiPriority="35" w:qFormat="1"/>
+    <w:lsdException w:name="Title" w:semiHidden="0" w:uiPriority="10" w:unhideWhenUsed="0" w:qFormat="1"/>
+    <w:lsdException w:name="Default Paragraph Font" w:uiPriority="1"/>
+    <w:lsdException w:name="Subtitle" w:semiHidden="0" w:uiPriority="11" w:unhideWhenUsed="0" w:qFormat="1"/>
+    <w:lsdException w:name="Strong" w:semiHidden="0" w:uiPriority="22" w:unhideWhenUsed="0" w:qFormat="1"/>
+    <w:lsdException w:name="Emphasis" w:semiHidden="0" w:uiPriority="20" w:unhideWhenUsed="0" w:qFormat="1"/>
+    <w:lsdException w:name="Table Grid" w:semiHidden="0" w:uiPriority="59" w:unhideWhenUsed="0"/>
+    <w:lsdException w:name="Placeholder Text" w:unhideWhenUsed="0"/>
+    <w:lsdException w:name="No Spacing" w:semiHidden="0" w:uiPriority="1" w:unhideWhenUsed="0" w:qFormat="1"/>
+    <w:lsdException w:name="Light Shading" w:semiHidden="0" w:uiPriority="60" w:unhideWhenUsed="0"/>
+    <w:lsdException w:name="Light List" w:semiHidden="0" w:uiPriority="61" w:unhideWhenUsed="0"/>
+    <w:lsdException w:name="Light Grid" w:semiHidden="0" w:uiPriority="62" w:unhideWhenUsed="0"/>
+    <w:lsdException w:name="Medium Shading 1" w:semiHidden="0" w:uiPriority="63" w:unhideWhenUsed="0"/>
+    <w:lsdException w:name="Medium Shading 2" w:semiHidden="0" w:uiPriority="64" w:unhideWhenUsed="0"/>
+    <w:lsdException w:name="Medium List 1" w:semiHidden="0" w:uiPriority="65" w:unhideWhenUsed="0"/>
+    <w:lsdException w:name="Medium List 2" w:semiHidden="0" w:uiPriority="66" w:unhideWhenUsed="0"/>
+    <w:lsdException w:name="Medium Grid 1" w:semiHidden="0" w:uiPriority="67" w:unhideWhenUsed="0"/>
+    <w:lsdException w:name="Medium Grid 2" w:semiHidden="0" w:uiPriority="68" w:unhideWhenUsed="0"/>
+    <w:lsdException w:name="Medium Grid 3" w:semiHidden="0" w:uiPriority="69" w:unhideWhenUsed="0"/>
+    <w:lsdException w:name="Dark List" w:semiHidden="0" w:uiPriority="70" w:unhideWhenUsed="0"/>
+    <w:lsdException w:name="Colorful Shading" w:semiHidden="0" w:uiPriority="71" w:unhideWhenUsed="0"/>
+    <w:lsdException w:name="Colorful List" w:semiHidden="0" w:uiPriority="72" w:unhideWhenUsed="0"/>
+    <w:lsdException w:name="Colorful Grid" w:semiHidden="0" w:uiPriority="73" w:unhideWhenUsed="0"/>
+    <w:lsdException w:name="Light Shading Accent 1" w:semiHidden="0" w:uiPriority="60" w:unhideWhenUsed="0"/>
+    <w:lsdException w:name="Light List Accent 1" w:semiHidden="0" w:uiPriority="61" w:unhideWhenUsed="0"/>
+    <w:lsdException w:name="Light Grid Accent 1" w:semiHidden="0" w:uiPriority="62" w:unhideWhenUsed="0"/>
+    <w:lsdException w:name="Medium Shading 1 Accent 1" w:semiHidden="0" w:uiPriority="63" w:unhideWhenUsed="0"/>
+    <w:lsdException w:name="Medium Shading 2 Accent 1" w:semiHidden="0" w:uiPriority="64" w:unhideWhenUsed="0"/>
+    <w:lsdException w:name="Medium List 1 Accent 1" w:semiHidden="0" w:uiPriority="65" w:unhideWhenUsed="0"/>
+    <w:lsdException w:name="Revision" w:unhideWhenUsed="0"/>
+    <w:lsdException w:name="List Paragraph" w:semiHidden="0" w:uiPriority="34" w:unhideWhenUsed="0" w:qFormat="1"/>
+    <w:lsdException w:name="Quote" w:semiHidden="0" w:uiPriority="29" w:unhideWhenUsed="0" w:qFormat="1"/>
+    <w:lsdException w:name="Intense Quote" w:semiHidden="0" w:uiPriority="30" w:unhideWhenUsed="0" w:qFormat="1"/>
+    <w:lsdException w:name="Medium List 2 Accent 1" w:semiHidden="0" w:uiPriority="66" w:unhideWhenUsed="0"/>
+    <w:lsdException w:name="Medium Grid 1 Accent 1" w:semiHidden="0" w:uiPriority="67" w:unhideWhenUsed="0"/>
+    <w:lsdException w:name="Medium Grid 2 Accent 1" w:semiHidden="0" w:uiPriority="68" w:unhideWhenUsed="0"/>
+    <w:lsdException w:name="Medium Grid 3 Accent 1" w:semiHidden="0" w:uiPriority="69" w:unhideWhenUsed="0"/>
+    <w:lsdException w:name="Dark List Accent 1" w:semiHidden="0" w:uiPriority="70" w:unhideWhenUsed="0"/>
+    <w:lsdException w:name="Colorful Shading Accent 1" w:semiHidden="0" w:uiPriority="71" w:unhideWhenUsed="0"/>
+    <w:lsdException w:name="Colorful List Accent 1" w:semiHidden="0" w:uiPriority="72" w:unhideWhenUsed="0"/>
+    <w:lsdException w:name="Colorful Grid Accent 1" w:semiHidden="0" w:uiPriority="73" w:unhideWhenUsed="0"/>
+    <w:lsdException w:name="Light Shading Accent 2" w:semiHidden="0" w:uiPriority="60" w:unhideWhenUsed="0"/>
+    <w:lsdException w:name="Light List Accent 2" w:semiHidden="0" w:uiPriority="61" w:unhideWhenUsed="0"/>
+    <w:lsdException w:name="Light Grid Accent 2" w:semiHidden="0" w:uiPriority="62" w:unhideWhenUsed="0"/>
+    <w:lsdException w:name="Medium Shading 1 Accent 2" w:semiHidden="0" w:uiPriority="63" w:unhideWhenUsed="0"/>
+    <w:lsdException w:name="Medium Shading 2 Accent 2" w:semiHidden="0" w:uiPriority="64" w:unhideWhenUsed="0"/>
+    <w:lsdException w:name="Medium List 1 Accent 2" w:semiHidden="0" w:uiPriority="65" w:unhideWhenUsed="0"/>
+    <w:lsdException w:name="Medium List 2 Accent 2" w:semiHidden="0" w:uiPriority="66" w:unhideWhenUsed="0"/>
+    <w:lsdException w:name="Medium Grid 1 Accent 2" w:semiHidden="0" w:uiPriority="67" w:unhideWhenUsed="0"/>
+    <w:lsdException w:name="Medium Grid 2 Accent 2" w:semiHidden="0" w:uiPriority="68" w:unhideWhenUsed="0"/>
+    <w:lsdException w:name="Medium Grid 3 Accent 2" w:semiHidden="0" w:uiPriority="69" w:unhideWhenUsed="0"/>
+    <w:lsdException w:name="Dark List Accent 2" w:semiHidden="0" w:uiPriority="70" w:unhideWhenUsed="0"/>
+    <w:lsdException w:name="Colorful Shading Accent 2" w:semiHidden="0" w:uiPriority="71" w:unhideWhenUsed="0"/>
+    <w:lsdException w:name="Colorful List Accent 2" w:semiHidden="0" w:uiPriority="72" w:unhideWhenUsed="0"/>
+    <w:lsdException w:name="Colorful Grid Accent 2" w:semiHidden="0" w:uiPriority="73" w:unhideWhenUsed="0"/>
+    <w:lsdException w:name="Light Shading Accent 3" w:semiHidden="0" w:uiPriority="60" w:unhideWhenUsed="0"/>
+    <w:lsdException w:name="Light List Accent 3" w:semiHidden="0" w:uiPriority="61" w:unhideWhenUsed="0"/>
+    <w:lsdException w:name="Light Grid Accent 3" w:semiHidden="0" w:uiPriority="62" w:unhideWhenUsed="0"/>
+    <w:lsdException w:name="Medium Shading 1 Accent 3" w:semiHidden="0" w:uiPriority="63" w:unhideWhenUsed="0"/>
+    <w:lsdException w:name="Medium Shading 2 Accent 3" w:semiHidden="0" w:uiPriority="64" w:unhideWhenUsed="0"/>
+    <w:lsdException w:name="Medium List 1 Accent 3" w:semiHidden="0" w:uiPriority="65" w:unhideWhenUsed="0"/>
+    <w:lsdException w:name="Medium List 2 Accent 3" w:semiHidden="0" w:uiPriority="66" w:unhideWhenUsed="0"/>
+    <w:lsdException w:name="Medium Grid 1 Accent 3" w:semiHidden="0" w:uiPriority="67" w:unhideWhenUsed="0"/>
+    <w:lsdException w:name="Medium Grid 2 Accent 3" w:semiHidden="0" w:uiPriority="68" w:unhideWhenUsed="0"/>
+    <w:lsdException w:name="Medium Grid 3 Accent 3" w:semiHidden="0" w:uiPriority="69" w:unhideWhenUsed="0"/>
+    <w:lsdException w:name="Dark List Accent 3" w:semiHidden="0" w:uiPriority="70" w:unhideWhenUsed="0"/>
+    <w:lsdException w:name="Colorful Shading Accent 3" w:semiHidden="0" w:uiPriority="71" w:unhideWhenUsed="0"/>
+    <w:lsdException w:name="Colorful List Accent 3" w:semiHidden="0" w:uiPriority="72" w:unhideWhenUsed="0"/>
+    <w:lsdException w:name="Colorful Grid Accent 3" w:semiHidden="0" w:uiPriority="73" w:unhideWhenUsed="0"/>
+    <w:lsdException w:name="Light Shading Accent 4" w:semiHidden="0" w:uiPriority="60" w:unhideWhenUsed="0"/>
+    <w:lsdException w:name="Light List Accent 4" w:semiHidden="0" w:uiPriority="61" w:unhideWhenUsed="0"/>
+    <w:lsdException w:name="Light Grid Accent 4" w:semiHidden="0" w:uiPriority="62" w:unhideWhenUsed="0"/>
+    <w:lsdException w:name="Medium Shading 1 Accent 4" w:semiHidden="0" w:uiPriority="63" w:unhideWhenUsed="0"/>
+    <w:lsdException w:name="Medium Shading 2 Accent 4" w:semiHidden="0" w:uiPriority="64" w:unhideWhenUsed="0"/>
+    <w:lsdException w:name="Medium List 1 Accent 4" w:semiHidden="0" w:uiPriority="65" w:unhideWhenUsed="0"/>
+    <w:lsdException w:name="Medium List 2 Accent 4" w:semiHidden="0" w:uiPriority="66" w:unhideWhenUsed="0"/>
+    <w:lsdException w:name="Medium Grid 1 Accent 4" w:semiHidden="0" w:uiPriority="67" w:unhideWhenUsed="0"/>
+    <w:lsdException w:name="Medium Grid 2 Accent 4" w:semiHidden="0" w:uiPriority="68" w:unhideWhenUsed="0"/>
+    <w:lsdException w:name="Medium Grid 3 Accent 4" w:semiHidden="0" w:uiPriority="69" w:unhideWhenUsed="0"/>
+    <w:lsdException w:name="Dark List Accent 4" w:semiHidden="0" w:uiPriority="70" w:unhideWhenUsed="0"/>
+    <w:lsdException w:name="Colorful Shading Accent 4" w:semiHidden="0" w:uiPriority="71" w:unhideWhenUsed="0"/>
+    <w:lsdException w:name="Colorful List Accent 4" w:semiHidden="0" w:uiPriority="72" w:unhideWhenUsed="0"/>
+    <w:lsdException w:name="Colorful Grid Accent 4" w:semiHidden="0" w:uiPriority="73" w:unhideWhenUsed="0"/>
+    <w:lsdException w:name="Light Shading Accent 5" w:semiHidden="0" w:uiPriority="60" w:unhideWhenUsed="0"/>
+    <w:lsdException w:name="Light List Accent 5" w:semiHidden="0" w:uiPriority="61" w:unhideWhenUsed="0"/>
+    <w:lsdException w:name="Light Grid Accent 5" w:semiHidden="0" w:uiPriority="62" w:unhideWhenUsed="0"/>
+    <w:lsdException w:name="Medium Shading 1 Accent 5" w:semiHidden="0" w:uiPriority="63" w:unhideWhenUsed="0"/>
+    <w:lsdException w:name="Medium Shading 2 Accent 5" w:semiHidden="0" w:uiPriority="64" w:unhideWhenUsed="0"/>
+    <w:lsdException w:name="Medium List 1 Accent 5" w:semiHidden="0" w:uiPriority="65" w:unhideWhenUsed="0"/>
+    <w:lsdException w:name="Medium List 2 Accent 5" w:semiHidden="0" w:uiPriority="66" w:unhideWhenUsed="0"/>
+    <w:lsdException w:name="Medium Grid 1 Accent 5" w:semiHidden="0" w:uiPriority="67" w:unhideWhenUsed="0"/>
+    <w:lsdException w:name="Medium Grid 2 Accent 5" w:semiHidden="0" w:uiPriority="68" w:unhideWhenUsed="0"/>
+    <w:lsdException w:name="Medium Grid 3 Accent 5" w:semiHidden="0" w:uiPriority="69" w:unhideWhenUsed="0"/>
+    <w:lsdException w:name="Dark List Accent 5" w:semiHidden="0" w:uiPriority="70" w:unhideWhenUsed="0"/>
+    <w:lsdException w:name="Colorful Shading Accent 5" w:semiHidden="0" w:uiPriority="71" w:unhideWhenUsed="0"/>
+    <w:lsdException w:name="Colorful List Accent 5" w:semiHidden="0" w:uiPriority="72" w:unhideWhenUsed="0"/>
+    <w:lsdException w:name="Colorful Grid Accent 5" w:semiHidden="0" w:uiPriority="73" w:unhideWhenUsed="0"/>
+    <w:lsdException w:name="Light Shading Accent 6" w:semiHidden="0" w:uiPriority="60" w:unhideWhenUsed="0"/>
+    <w:lsdException w:name="Light List Accent 6" w:semiHidden="0" w:uiPriority="61" w:unhideWhenUsed="0"/>
+    <w:lsdException w:name="Light Grid Accent 6" w:semiHidden="0" w:uiPriority="62" w:unhideWhenUsed="0"/>
+    <w:lsdException w:name="Medium Shading 1 Accent 6" w:semiHidden="0" w:uiPriority="63" w:unhideWhenUsed="0"/>
+    <w:lsdException w:name="Medium Shading 2 Accent 6" w:semiHidden="0" w:uiPriority="64" w:unhideWhenUsed="0"/>
+    <w:lsdException w:name="Medium List 1 Accent 6" w:semiHidden="0" w:uiPriority="65" w:unhideWhenUsed="0"/>
+    <w:lsdException w:name="Medium List 2 Accent 6" w:semiHidden="0" w:uiPriority="66" w:unhideWhenUsed="0"/>
+    <w:lsdException w:name="Medium Grid 1 Accent 6" w:semiHidden="0" w:uiPriority="67" w:unhideWhenUsed="0"/>
+    <w:lsdException w:name="Medium Grid 2 Accent 6" w:semiHidden="0" w:uiPriority="68" w:unhideWhenUsed="0"/>
+    <w:lsdException w:name="Medium Grid 3 Accent 6" w:semiHidden="0" w:uiPriority="69" w:unhideWhenUsed="0"/>
+    <w:lsdException w:name="Dark List Accent 6" w:semiHidden="0" w:uiPriority="70" w:unhideWhenUsed="0"/>
+    <w:lsdException w:name="Colorful Shading Accent 6" w:semiHidden="0" w:uiPriority="71" w:unhideWhenUsed="0"/>
+    <w:lsdException w:name="Colorful List Accent 6" w:semiHidden="0" w:uiPriority="72" w:unhideWhenUsed="0"/>
+    <w:lsdException w:name="Colorful Grid Accent 6" w:semiHidden="0" w:uiPriority="73" w:unhideWhenUsed="0"/>
+    <w:lsdException w:name="Subtle Emphasis" w:semiHidden="0" w:uiPriority="19" w:unhideWhenUsed="0" w:qFormat="1"/>
+    <w:lsdException w:name="Intense Emphasis" w:semiHidden="0" w:uiPriority="21" w:unhideWhenUsed="0" w:qFormat="1"/>
+    <w:lsdException w:name="Subtle Reference" w:semiHidden="0" w:uiPriority="31" w:unhideWhenUsed="0" w:qFormat="1"/>
+    <w:lsdException w:name="Intense Reference" w:semiHidden="0" w:uiPriority="32" w:unhideWhenUsed="0" w:qFormat="1"/>
+    <w:lsdException w:name="Book Title" w:semiHidden="0" w:uiPriority="33" w:unhideWhenUsed="0" w:qFormat="1"/>
+    <w:lsdException w:name="Bibliography" w:uiPriority="37"/>
+    <w:lsdException w:name="TOC Heading" w:uiPriority="39" w:qFormat="1"/>
+  </w:latentStyles>
+  <w:style w:type="paragraph" w:default="1" w:styleId="Normal">
+    <w:name w:val="Normal"/>
+    <w:qFormat/>
+    <w:rsid w:val="0020010B"/>
+  </w:style>
+  <w:style w:type="paragraph" w:styleId="Titre1">
+    <w:name w:val="heading 1"/>
+    <w:basedOn w:val="Normal"/>
+    <w:next w:val="Normal"/>
+    <w:qFormat/>
+    <w:rsid w:val="0020010B"/>
+    <w:pPr>
+      <w:keepNext/>
+      <w:outlineLvl w:val="0"/>
+    </w:pPr>
+    <w:rPr>
+      <w:rFonts w:ascii="Comic Sans MS" w:hAnsi="Comic Sans MS"/>
+      <w:sz w:val="24"/>
+      <w:u w:val="single"/>
+    </w:rPr>
+  </w:style>
+  <w:style w:type="paragraph" w:styleId="Titre2">
+    <w:name w:val="heading 2"/>
+    <w:basedOn w:val="Normal"/>
+    <w:next w:val="Normal"/>
+    <w:qFormat/>
+    <w:rsid w:val="0020010B"/>
+    <w:pPr>
+      <w:keepNext/>
+      <w:tabs>
+        <w:tab w:val="left" w:pos="4820"/>
+      </w:tabs>
+      <w:outlineLvl w:val="1"/>
+    </w:pPr>
+    <w:rPr>
+      <w:rFonts w:ascii="Comic Sans MS" w:hAnsi="Comic Sans MS"/>
+      <w:sz w:val="24"/>
+    </w:rPr>
+  </w:style>
+  <w:style w:type="paragraph" w:styleId="Titre3">
+    <w:name w:val="heading 3"/>
+    <w:basedOn w:val="Normal"/>
+    <w:next w:val="Normal"/>
+    <w:qFormat/>
+    <w:rsid w:val="0020010B"/>
+    <w:pPr>
+      <w:keepNext/>
+      <w:pBdr>
+        <w:top w:val="single" w:sz="4" w:space="3" w:color="auto"/>
+        <w:left w:val="single" w:sz="4" w:space="4" w:color="auto"/>
+        <w:bottom w:val="single" w:sz="4" w:space="1" w:color="auto"/>
+        <w:right w:val="single" w:sz="4" w:space="4" w:color="auto"/>
+      </w:pBdr>
+      <w:outlineLvl w:val="2"/>
+    </w:pPr>
+    <w:rPr>
+      <w:rFonts w:ascii="Comic Sans MS" w:hAnsi="Comic Sans MS"/>
+      <w:sz w:val="24"/>
+    </w:rPr>
+  </w:style>
+  <w:style w:type="character" w:default="1" w:styleId="Policepardfaut">
+    <w:name w:val="Default Paragraph Font"/>
+    <w:uiPriority w:val="1"/>
+    <w:semiHidden/>
+    <w:unhideWhenUsed/>
+  </w:style>
+  <w:style w:type="table" w:default="1" w:styleId="TableauNormal">
+    <w:name w:val="Normal Table"/>
+    <w:uiPriority w:val="99"/>
+    <w:semiHidden/>
+    <w:unhideWhenUsed/>
     <w:tblPr>
       <w:tblInd w:w="0" w:type="dxa"/>
       <w:tblCellMar>
@@ -2068,7 +2860,7 @@
 </file>
 
 <file path=customXml/itemProps1.xml><?xml version="1.0" encoding="utf-8"?>
-<ds:datastoreItem xmlns:ds="http://schemas.openxmlformats.org/officeDocument/2006/customXml" ds:itemID="{89588E81-3FED-4DF2-85D6-CE887732B5BC}">
+<ds:datastoreItem xmlns:ds="http://schemas.openxmlformats.org/officeDocument/2006/customXml" ds:itemID="{70703813-1B87-476D-9329-F5BDFAF57D77}">
   <ds:schemaRefs>
     <ds:schemaRef ds:uri="http://schemas.openxmlformats.org/officeDocument/2006/bibliography"/>
   </ds:schemaRefs>

</xml_diff>